<commit_message>
tdd and swagger update
</commit_message>
<xml_diff>
--- a/watlington-nodebucket-TDD.docx
+++ b/watlington-nodebucket-TDD.docx
@@ -250,7 +250,7 @@
                 <w:color w:val="000000" w:themeColor="text1"/>
                 <w:sz w:val="24"/>
               </w:rPr>
-              <w:t>1/7/2023 11:30 AM</w:t>
+              <w:t>1/10/2023 5:17 PM</w:t>
             </w:r>
             <w:r>
               <w:rPr>
@@ -5063,8 +5063,6 @@
           </wp:inline>
         </w:drawing>
       </w:r>
-      <w:bookmarkStart w:id="8" w:name="_GoBack"/>
-      <w:bookmarkEnd w:id="8"/>
     </w:p>
     <w:p>
       <w:pPr>
@@ -5152,7 +5150,7 @@
       <w:pPr>
         <w:pStyle w:val="Heading2"/>
       </w:pPr>
-      <w:bookmarkStart w:id="9" w:name="_Toc32226131"/>
+      <w:bookmarkStart w:id="8" w:name="_Toc32226131"/>
       <w:r>
         <w:t>2.2.</w:t>
       </w:r>
@@ -5160,7 +5158,3099 @@
         <w:tab/>
         <w:t>ORD (Object Relational Diagram(s)</w:t>
       </w:r>
+      <w:bookmarkEnd w:id="8"/>
+    </w:p>
+    <w:p>
+      <w:pPr>
+        <w:rPr>
+          <w:b/>
+          <w:iCs/>
+        </w:rPr>
+      </w:pPr>
+      <w:r>
+        <w:rPr>
+          <w:b/>
+          <w:iCs/>
+          <w:noProof/>
+        </w:rPr>
+        <mc:AlternateContent>
+          <mc:Choice Requires="wps">
+            <w:drawing>
+              <wp:anchor distT="0" distB="0" distL="114300" distR="114300" simplePos="0" relativeHeight="251670528" behindDoc="0" locked="0" layoutInCell="1" allowOverlap="1" wp14:anchorId="48098E43" wp14:editId="31A35B4A">
+                <wp:simplePos x="0" y="0"/>
+                <wp:positionH relativeFrom="column">
+                  <wp:posOffset>2914650</wp:posOffset>
+                </wp:positionH>
+                <wp:positionV relativeFrom="paragraph">
+                  <wp:posOffset>171450</wp:posOffset>
+                </wp:positionV>
+                <wp:extent cx="923925" cy="923925"/>
+                <wp:effectExtent l="19050" t="19050" r="28575" b="47625"/>
+                <wp:wrapNone/>
+                <wp:docPr id="26" name="Diamond 26"/>
+                <wp:cNvGraphicFramePr/>
+                <a:graphic xmlns:a="http://schemas.openxmlformats.org/drawingml/2006/main">
+                  <a:graphicData uri="http://schemas.microsoft.com/office/word/2010/wordprocessingShape">
+                    <wps:wsp>
+                      <wps:cNvSpPr/>
+                      <wps:spPr>
+                        <a:xfrm>
+                          <a:off x="0" y="0"/>
+                          <a:ext cx="923925" cy="923925"/>
+                        </a:xfrm>
+                        <a:prstGeom prst="diamond">
+                          <a:avLst/>
+                        </a:prstGeom>
+                      </wps:spPr>
+                      <wps:style>
+                        <a:lnRef idx="2">
+                          <a:schemeClr val="accent5">
+                            <a:shade val="50000"/>
+                          </a:schemeClr>
+                        </a:lnRef>
+                        <a:fillRef idx="1">
+                          <a:schemeClr val="accent5"/>
+                        </a:fillRef>
+                        <a:effectRef idx="0">
+                          <a:schemeClr val="accent5"/>
+                        </a:effectRef>
+                        <a:fontRef idx="minor">
+                          <a:schemeClr val="lt1"/>
+                        </a:fontRef>
+                      </wps:style>
+                      <wps:txbx>
+                        <w:txbxContent>
+                          <w:p>
+                            <w:pPr>
+                              <w:jc w:val="center"/>
+                              <w:rPr>
+                                <w:rFonts w:ascii="Arial" w:hAnsi="Arial" w:cs="Arial"/>
+                              </w:rPr>
+                            </w:pPr>
+                            <w:r>
+                              <w:rPr>
+                                <w:rFonts w:ascii="Arial" w:hAnsi="Arial" w:cs="Arial"/>
+                              </w:rPr>
+                              <w:t>has</w:t>
+                            </w:r>
+                          </w:p>
+                        </w:txbxContent>
+                      </wps:txbx>
+                      <wps:bodyPr rot="0" spcFirstLastPara="0" vertOverflow="overflow" horzOverflow="overflow" vert="horz" wrap="square" lIns="91440" tIns="45720" rIns="91440" bIns="45720" numCol="1" spcCol="0" rtlCol="0" fromWordArt="0" anchor="ctr" anchorCtr="0" forceAA="0" compatLnSpc="1">
+                        <a:prstTxWarp prst="textNoShape">
+                          <a:avLst/>
+                        </a:prstTxWarp>
+                        <a:noAutofit/>
+                      </wps:bodyPr>
+                    </wps:wsp>
+                  </a:graphicData>
+                </a:graphic>
+              </wp:anchor>
+            </w:drawing>
+          </mc:Choice>
+          <mc:Fallback>
+            <w:pict>
+              <v:shapetype w14:anchorId="48098E43" id="_x0000_t4" coordsize="21600,21600" o:spt="4" path="m10800,l,10800,10800,21600,21600,10800xe">
+                <v:stroke joinstyle="miter"/>
+                <v:path gradientshapeok="t" o:connecttype="rect" textboxrect="5400,5400,16200,16200"/>
+              </v:shapetype>
+              <v:shape id="Diamond 26" o:spid="_x0000_s1026" type="#_x0000_t4" style="position:absolute;margin-left:229.5pt;margin-top:13.5pt;width:72.75pt;height:72.75pt;z-index:251670528;visibility:visible;mso-wrap-style:square;mso-wrap-distance-left:9pt;mso-wrap-distance-top:0;mso-wrap-distance-right:9pt;mso-wrap-distance-bottom:0;mso-position-horizontal:absolute;mso-position-horizontal-relative:text;mso-position-vertical:absolute;mso-position-vertical-relative:text;v-text-anchor:middle" o:gfxdata="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" fillcolor="#5b9bd5 [3208]" strokecolor="#1f4d78 [1608]" strokeweight="1pt">
+                <v:textbox>
+                  <w:txbxContent>
+                    <w:p>
+                      <w:pPr>
+                        <w:jc w:val="center"/>
+                        <w:rPr>
+                          <w:rFonts w:ascii="Arial" w:hAnsi="Arial" w:cs="Arial"/>
+                        </w:rPr>
+                      </w:pPr>
+                      <w:r>
+                        <w:rPr>
+                          <w:rFonts w:ascii="Arial" w:hAnsi="Arial" w:cs="Arial"/>
+                        </w:rPr>
+                        <w:t>has</w:t>
+                      </w:r>
+                    </w:p>
+                  </w:txbxContent>
+                </v:textbox>
+              </v:shape>
+            </w:pict>
+          </mc:Fallback>
+        </mc:AlternateContent>
+      </w:r>
+    </w:p>
+    <w:p>
+      <w:pPr>
+        <w:rPr>
+          <w:b/>
+        </w:rPr>
+      </w:pPr>
+      <w:r>
+        <w:rPr>
+          <w:b/>
+          <w:noProof/>
+        </w:rPr>
+        <mc:AlternateContent>
+          <mc:Choice Requires="wps">
+            <w:drawing>
+              <wp:anchor distT="0" distB="0" distL="114300" distR="114300" simplePos="0" relativeHeight="251672576" behindDoc="0" locked="0" layoutInCell="1" allowOverlap="1" wp14:anchorId="3C7FEEA4" wp14:editId="2243B7CD">
+                <wp:simplePos x="0" y="0"/>
+                <wp:positionH relativeFrom="margin">
+                  <wp:posOffset>4819650</wp:posOffset>
+                </wp:positionH>
+                <wp:positionV relativeFrom="paragraph">
+                  <wp:posOffset>13970</wp:posOffset>
+                </wp:positionV>
+                <wp:extent cx="1476375" cy="800100"/>
+                <wp:effectExtent l="0" t="0" r="28575" b="19050"/>
+                <wp:wrapNone/>
+                <wp:docPr id="27" name="Rectangle: Rounded Corners 27"/>
+                <wp:cNvGraphicFramePr/>
+                <a:graphic xmlns:a="http://schemas.openxmlformats.org/drawingml/2006/main">
+                  <a:graphicData uri="http://schemas.microsoft.com/office/word/2010/wordprocessingShape">
+                    <wps:wsp>
+                      <wps:cNvSpPr/>
+                      <wps:spPr>
+                        <a:xfrm>
+                          <a:off x="0" y="0"/>
+                          <a:ext cx="1476375" cy="800100"/>
+                        </a:xfrm>
+                        <a:prstGeom prst="roundRect">
+                          <a:avLst/>
+                        </a:prstGeom>
+                      </wps:spPr>
+                      <wps:style>
+                        <a:lnRef idx="1">
+                          <a:schemeClr val="accent5"/>
+                        </a:lnRef>
+                        <a:fillRef idx="3">
+                          <a:schemeClr val="accent5"/>
+                        </a:fillRef>
+                        <a:effectRef idx="2">
+                          <a:schemeClr val="accent5"/>
+                        </a:effectRef>
+                        <a:fontRef idx="minor">
+                          <a:schemeClr val="lt1"/>
+                        </a:fontRef>
+                      </wps:style>
+                      <wps:txbx>
+                        <w:txbxContent>
+                          <w:p>
+                            <w:pPr>
+                              <w:jc w:val="center"/>
+                              <w:rPr>
+                                <w:rFonts w:ascii="Arial" w:hAnsi="Arial" w:cs="Arial"/>
+                                <w:sz w:val="32"/>
+                                <w:szCs w:val="32"/>
+                              </w:rPr>
+                            </w:pPr>
+                            <w:r>
+                              <w:rPr>
+                                <w:rFonts w:ascii="Arial" w:hAnsi="Arial" w:cs="Arial"/>
+                                <w:sz w:val="32"/>
+                                <w:szCs w:val="32"/>
+                              </w:rPr>
+                              <w:t>Upcoming</w:t>
+                            </w:r>
+                          </w:p>
+                          <w:p>
+                            <w:pPr>
+                              <w:jc w:val="center"/>
+                              <w:rPr>
+                                <w:rFonts w:ascii="Arial" w:hAnsi="Arial" w:cs="Arial"/>
+                                <w:sz w:val="32"/>
+                                <w:szCs w:val="32"/>
+                              </w:rPr>
+                            </w:pPr>
+                            <w:r>
+                              <w:rPr>
+                                <w:rFonts w:ascii="Arial" w:hAnsi="Arial" w:cs="Arial"/>
+                                <w:sz w:val="32"/>
+                                <w:szCs w:val="32"/>
+                              </w:rPr>
+                              <w:t>Tasks</w:t>
+                            </w:r>
+                          </w:p>
+                        </w:txbxContent>
+                      </wps:txbx>
+                      <wps:bodyPr rot="0" spcFirstLastPara="0" vertOverflow="overflow" horzOverflow="overflow" vert="horz" wrap="square" lIns="91440" tIns="45720" rIns="91440" bIns="45720" numCol="1" spcCol="0" rtlCol="0" fromWordArt="0" anchor="ctr" anchorCtr="0" forceAA="0" compatLnSpc="1">
+                        <a:prstTxWarp prst="textNoShape">
+                          <a:avLst/>
+                        </a:prstTxWarp>
+                        <a:noAutofit/>
+                      </wps:bodyPr>
+                    </wps:wsp>
+                  </a:graphicData>
+                </a:graphic>
+                <wp14:sizeRelV relativeFrom="margin">
+                  <wp14:pctHeight>0</wp14:pctHeight>
+                </wp14:sizeRelV>
+              </wp:anchor>
+            </w:drawing>
+          </mc:Choice>
+          <mc:Fallback>
+            <w:pict>
+              <v:roundrect w14:anchorId="3C7FEEA4" id="Rectangle: Rounded Corners 27" o:spid="_x0000_s1027" style="position:absolute;margin-left:379.5pt;margin-top:1.1pt;width:116.25pt;height:63pt;z-index:251672576;visibility:visible;mso-wrap-style:square;mso-height-percent:0;mso-wrap-distance-left:9pt;mso-wrap-distance-top:0;mso-wrap-distance-right:9pt;mso-wrap-distance-bottom:0;mso-position-horizontal:absolute;mso-position-horizontal-relative:margin;mso-position-vertical:absolute;mso-position-vertical-relative:text;mso-height-percent:0;mso-height-relative:margin;v-text-anchor:middle" arcsize="10923f" o:gfxdata="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" fillcolor="#65a0d7 [3032]" strokecolor="#5b9bd5 [3208]" strokeweight=".5pt">
+                <v:fill color2="#5898d4 [3176]" rotate="t" colors="0 #71a6db;.5 #559bdb;1 #438ac9" focus="100%" type="gradient">
+                  <o:fill v:ext="view" type="gradientUnscaled"/>
+                </v:fill>
+                <v:stroke joinstyle="miter"/>
+                <v:textbox>
+                  <w:txbxContent>
+                    <w:p>
+                      <w:pPr>
+                        <w:jc w:val="center"/>
+                        <w:rPr>
+                          <w:rFonts w:ascii="Arial" w:hAnsi="Arial" w:cs="Arial"/>
+                          <w:sz w:val="32"/>
+                          <w:szCs w:val="32"/>
+                        </w:rPr>
+                      </w:pPr>
+                      <w:r>
+                        <w:rPr>
+                          <w:rFonts w:ascii="Arial" w:hAnsi="Arial" w:cs="Arial"/>
+                          <w:sz w:val="32"/>
+                          <w:szCs w:val="32"/>
+                        </w:rPr>
+                        <w:t>Upcoming</w:t>
+                      </w:r>
+                    </w:p>
+                    <w:p>
+                      <w:pPr>
+                        <w:jc w:val="center"/>
+                        <w:rPr>
+                          <w:rFonts w:ascii="Arial" w:hAnsi="Arial" w:cs="Arial"/>
+                          <w:sz w:val="32"/>
+                          <w:szCs w:val="32"/>
+                        </w:rPr>
+                      </w:pPr>
+                      <w:r>
+                        <w:rPr>
+                          <w:rFonts w:ascii="Arial" w:hAnsi="Arial" w:cs="Arial"/>
+                          <w:sz w:val="32"/>
+                          <w:szCs w:val="32"/>
+                        </w:rPr>
+                        <w:t>Tasks</w:t>
+                      </w:r>
+                    </w:p>
+                  </w:txbxContent>
+                </v:textbox>
+                <w10:wrap anchorx="margin"/>
+              </v:roundrect>
+            </w:pict>
+          </mc:Fallback>
+        </mc:AlternateContent>
+      </w:r>
+      <w:r>
+        <w:rPr>
+          <w:b/>
+          <w:noProof/>
+        </w:rPr>
+        <mc:AlternateContent>
+          <mc:Choice Requires="wps">
+            <w:drawing>
+              <wp:anchor distT="0" distB="0" distL="114300" distR="114300" simplePos="0" relativeHeight="251668480" behindDoc="0" locked="0" layoutInCell="1" allowOverlap="1" wp14:anchorId="6F5077A7" wp14:editId="1AEF0B24">
+                <wp:simplePos x="0" y="0"/>
+                <wp:positionH relativeFrom="margin">
+                  <wp:align>left</wp:align>
+                </wp:positionH>
+                <wp:positionV relativeFrom="paragraph">
+                  <wp:posOffset>13970</wp:posOffset>
+                </wp:positionV>
+                <wp:extent cx="1476375" cy="685800"/>
+                <wp:effectExtent l="0" t="0" r="28575" b="19050"/>
+                <wp:wrapNone/>
+                <wp:docPr id="24" name="Rectangle: Rounded Corners 24"/>
+                <wp:cNvGraphicFramePr/>
+                <a:graphic xmlns:a="http://schemas.openxmlformats.org/drawingml/2006/main">
+                  <a:graphicData uri="http://schemas.microsoft.com/office/word/2010/wordprocessingShape">
+                    <wps:wsp>
+                      <wps:cNvSpPr/>
+                      <wps:spPr>
+                        <a:xfrm>
+                          <a:off x="0" y="0"/>
+                          <a:ext cx="1476375" cy="685800"/>
+                        </a:xfrm>
+                        <a:prstGeom prst="roundRect">
+                          <a:avLst/>
+                        </a:prstGeom>
+                      </wps:spPr>
+                      <wps:style>
+                        <a:lnRef idx="1">
+                          <a:schemeClr val="accent5"/>
+                        </a:lnRef>
+                        <a:fillRef idx="3">
+                          <a:schemeClr val="accent5"/>
+                        </a:fillRef>
+                        <a:effectRef idx="2">
+                          <a:schemeClr val="accent5"/>
+                        </a:effectRef>
+                        <a:fontRef idx="minor">
+                          <a:schemeClr val="lt1"/>
+                        </a:fontRef>
+                      </wps:style>
+                      <wps:txbx>
+                        <w:txbxContent>
+                          <w:p>
+                            <w:pPr>
+                              <w:jc w:val="center"/>
+                              <w:rPr>
+                                <w:rFonts w:ascii="Arial" w:hAnsi="Arial" w:cs="Arial"/>
+                                <w:sz w:val="32"/>
+                                <w:szCs w:val="32"/>
+                              </w:rPr>
+                            </w:pPr>
+                            <w:r>
+                              <w:rPr>
+                                <w:rFonts w:ascii="Arial" w:hAnsi="Arial" w:cs="Arial"/>
+                                <w:sz w:val="32"/>
+                                <w:szCs w:val="32"/>
+                              </w:rPr>
+                              <w:t>Employee</w:t>
+                            </w:r>
+                          </w:p>
+                        </w:txbxContent>
+                      </wps:txbx>
+                      <wps:bodyPr rot="0" spcFirstLastPara="0" vertOverflow="overflow" horzOverflow="overflow" vert="horz" wrap="square" lIns="91440" tIns="45720" rIns="91440" bIns="45720" numCol="1" spcCol="0" rtlCol="0" fromWordArt="0" anchor="ctr" anchorCtr="0" forceAA="0" compatLnSpc="1">
+                        <a:prstTxWarp prst="textNoShape">
+                          <a:avLst/>
+                        </a:prstTxWarp>
+                        <a:noAutofit/>
+                      </wps:bodyPr>
+                    </wps:wsp>
+                  </a:graphicData>
+                </a:graphic>
+                <wp14:sizeRelV relativeFrom="margin">
+                  <wp14:pctHeight>0</wp14:pctHeight>
+                </wp14:sizeRelV>
+              </wp:anchor>
+            </w:drawing>
+          </mc:Choice>
+          <mc:Fallback>
+            <w:pict>
+              <v:roundrect w14:anchorId="6F5077A7" id="Rectangle: Rounded Corners 24" o:spid="_x0000_s1028" style="position:absolute;margin-left:0;margin-top:1.1pt;width:116.25pt;height:54pt;z-index:251668480;visibility:visible;mso-wrap-style:square;mso-height-percent:0;mso-wrap-distance-left:9pt;mso-wrap-distance-top:0;mso-wrap-distance-right:9pt;mso-wrap-distance-bottom:0;mso-position-horizontal:left;mso-position-horizontal-relative:margin;mso-position-vertical:absolute;mso-position-vertical-relative:text;mso-height-percent:0;mso-height-relative:margin;v-text-anchor:middle" arcsize="10923f" o:gfxdata="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" fillcolor="#65a0d7 [3032]" strokecolor="#5b9bd5 [3208]" strokeweight=".5pt">
+                <v:fill color2="#5898d4 [3176]" rotate="t" colors="0 #71a6db;.5 #559bdb;1 #438ac9" focus="100%" type="gradient">
+                  <o:fill v:ext="view" type="gradientUnscaled"/>
+                </v:fill>
+                <v:stroke joinstyle="miter"/>
+                <v:textbox>
+                  <w:txbxContent>
+                    <w:p>
+                      <w:pPr>
+                        <w:jc w:val="center"/>
+                        <w:rPr>
+                          <w:rFonts w:ascii="Arial" w:hAnsi="Arial" w:cs="Arial"/>
+                          <w:sz w:val="32"/>
+                          <w:szCs w:val="32"/>
+                        </w:rPr>
+                      </w:pPr>
+                      <w:r>
+                        <w:rPr>
+                          <w:rFonts w:ascii="Arial" w:hAnsi="Arial" w:cs="Arial"/>
+                          <w:sz w:val="32"/>
+                          <w:szCs w:val="32"/>
+                        </w:rPr>
+                        <w:t>Employee</w:t>
+                      </w:r>
+                    </w:p>
+                  </w:txbxContent>
+                </v:textbox>
+                <w10:wrap anchorx="margin"/>
+              </v:roundrect>
+            </w:pict>
+          </mc:Fallback>
+        </mc:AlternateContent>
+      </w:r>
+    </w:p>
+    <w:p>
+      <w:pPr>
+        <w:rPr>
+          <w:b/>
+          <w:iCs/>
+        </w:rPr>
+      </w:pPr>
+      <w:r>
+        <w:rPr>
+          <w:b/>
+          <w:iCs/>
+        </w:rPr>
+        <mc:AlternateContent>
+          <mc:Choice Requires="wps">
+            <w:drawing>
+              <wp:anchor distT="0" distB="0" distL="114300" distR="114300" simplePos="0" relativeHeight="251685888" behindDoc="0" locked="0" layoutInCell="1" allowOverlap="1" wp14:anchorId="1BEA0249" wp14:editId="65964897">
+                <wp:simplePos x="0" y="0"/>
+                <wp:positionH relativeFrom="column">
+                  <wp:posOffset>1466849</wp:posOffset>
+                </wp:positionH>
+                <wp:positionV relativeFrom="paragraph">
+                  <wp:posOffset>294640</wp:posOffset>
+                </wp:positionV>
+                <wp:extent cx="3343275" cy="5200650"/>
+                <wp:effectExtent l="0" t="0" r="66675" b="57150"/>
+                <wp:wrapNone/>
+                <wp:docPr id="36" name="Straight Arrow Connector 36"/>
+                <wp:cNvGraphicFramePr/>
+                <a:graphic xmlns:a="http://schemas.openxmlformats.org/drawingml/2006/main">
+                  <a:graphicData uri="http://schemas.microsoft.com/office/word/2010/wordprocessingShape">
+                    <wps:wsp>
+                      <wps:cNvCnPr/>
+                      <wps:spPr>
+                        <a:xfrm>
+                          <a:off x="0" y="0"/>
+                          <a:ext cx="3343275" cy="5200650"/>
+                        </a:xfrm>
+                        <a:prstGeom prst="straightConnector1">
+                          <a:avLst/>
+                        </a:prstGeom>
+                        <a:ln>
+                          <a:tailEnd type="triangle"/>
+                        </a:ln>
+                      </wps:spPr>
+                      <wps:style>
+                        <a:lnRef idx="3">
+                          <a:schemeClr val="accent5"/>
+                        </a:lnRef>
+                        <a:fillRef idx="0">
+                          <a:schemeClr val="accent5"/>
+                        </a:fillRef>
+                        <a:effectRef idx="2">
+                          <a:schemeClr val="accent5"/>
+                        </a:effectRef>
+                        <a:fontRef idx="minor">
+                          <a:schemeClr val="tx1"/>
+                        </a:fontRef>
+                      </wps:style>
+                      <wps:bodyPr/>
+                    </wps:wsp>
+                  </a:graphicData>
+                </a:graphic>
+                <wp14:sizeRelH relativeFrom="margin">
+                  <wp14:pctWidth>0</wp14:pctWidth>
+                </wp14:sizeRelH>
+                <wp14:sizeRelV relativeFrom="margin">
+                  <wp14:pctHeight>0</wp14:pctHeight>
+                </wp14:sizeRelV>
+              </wp:anchor>
+            </w:drawing>
+          </mc:Choice>
+          <mc:Fallback>
+            <w:pict>
+              <v:shapetype w14:anchorId="69002E1E" id="_x0000_t32" coordsize="21600,21600" o:spt="32" o:oned="t" path="m,l21600,21600e" filled="f">
+                <v:path arrowok="t" fillok="f" o:connecttype="none"/>
+                <o:lock v:ext="edit" shapetype="t"/>
+              </v:shapetype>
+              <v:shape id="Straight Arrow Connector 36" o:spid="_x0000_s1026" type="#_x0000_t32" style="position:absolute;margin-left:115.5pt;margin-top:23.2pt;width:263.25pt;height:409.5pt;z-index:251685888;visibility:visible;mso-wrap-style:square;mso-width-percent:0;mso-height-percent:0;mso-wrap-distance-left:9pt;mso-wrap-distance-top:0;mso-wrap-distance-right:9pt;mso-wrap-distance-bottom:0;mso-position-horizontal:absolute;mso-position-horizontal-relative:text;mso-position-vertical:absolute;mso-position-vertical-relative:text;mso-width-percent:0;mso-height-percent:0;mso-width-relative:margin;mso-height-relative:margin" o:gfxdata="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" strokecolor="#5b9bd5 [3208]" strokeweight="1.5pt">
+                <v:stroke endarrow="block" joinstyle="miter"/>
+              </v:shape>
+            </w:pict>
+          </mc:Fallback>
+        </mc:AlternateContent>
+      </w:r>
+      <w:r>
+        <w:rPr>
+          <w:b/>
+          <w:iCs/>
+          <w:noProof/>
+        </w:rPr>
+        <mc:AlternateContent>
+          <mc:Choice Requires="wps">
+            <w:drawing>
+              <wp:anchor distT="0" distB="0" distL="114300" distR="114300" simplePos="0" relativeHeight="251667456" behindDoc="0" locked="0" layoutInCell="1" allowOverlap="1" wp14:anchorId="5CB04E04" wp14:editId="75C19688">
+                <wp:simplePos x="0" y="0"/>
+                <wp:positionH relativeFrom="column">
+                  <wp:posOffset>1485900</wp:posOffset>
+                </wp:positionH>
+                <wp:positionV relativeFrom="paragraph">
+                  <wp:posOffset>39371</wp:posOffset>
+                </wp:positionV>
+                <wp:extent cx="3314700" cy="45719"/>
+                <wp:effectExtent l="0" t="76200" r="0" b="50165"/>
+                <wp:wrapNone/>
+                <wp:docPr id="22" name="Straight Arrow Connector 22"/>
+                <wp:cNvGraphicFramePr/>
+                <a:graphic xmlns:a="http://schemas.openxmlformats.org/drawingml/2006/main">
+                  <a:graphicData uri="http://schemas.microsoft.com/office/word/2010/wordprocessingShape">
+                    <wps:wsp>
+                      <wps:cNvCnPr/>
+                      <wps:spPr>
+                        <a:xfrm flipV="1">
+                          <a:off x="0" y="0"/>
+                          <a:ext cx="3314700" cy="45719"/>
+                        </a:xfrm>
+                        <a:prstGeom prst="straightConnector1">
+                          <a:avLst/>
+                        </a:prstGeom>
+                        <a:ln>
+                          <a:tailEnd type="triangle"/>
+                        </a:ln>
+                      </wps:spPr>
+                      <wps:style>
+                        <a:lnRef idx="3">
+                          <a:schemeClr val="accent5"/>
+                        </a:lnRef>
+                        <a:fillRef idx="0">
+                          <a:schemeClr val="accent5"/>
+                        </a:fillRef>
+                        <a:effectRef idx="2">
+                          <a:schemeClr val="accent5"/>
+                        </a:effectRef>
+                        <a:fontRef idx="minor">
+                          <a:schemeClr val="tx1"/>
+                        </a:fontRef>
+                      </wps:style>
+                      <wps:bodyPr/>
+                    </wps:wsp>
+                  </a:graphicData>
+                </a:graphic>
+                <wp14:sizeRelH relativeFrom="margin">
+                  <wp14:pctWidth>0</wp14:pctWidth>
+                </wp14:sizeRelH>
+                <wp14:sizeRelV relativeFrom="margin">
+                  <wp14:pctHeight>0</wp14:pctHeight>
+                </wp14:sizeRelV>
+              </wp:anchor>
+            </w:drawing>
+          </mc:Choice>
+          <mc:Fallback>
+            <w:pict>
+              <v:shape w14:anchorId="7EF72680" id="Straight Arrow Connector 22" o:spid="_x0000_s1026" type="#_x0000_t32" style="position:absolute;margin-left:117pt;margin-top:3.1pt;width:261pt;height:3.6pt;flip:y;z-index:251667456;visibility:visible;mso-wrap-style:square;mso-width-percent:0;mso-height-percent:0;mso-wrap-distance-left:9pt;mso-wrap-distance-top:0;mso-wrap-distance-right:9pt;mso-wrap-distance-bottom:0;mso-position-horizontal:absolute;mso-position-horizontal-relative:text;mso-position-vertical:absolute;mso-position-vertical-relative:text;mso-width-percent:0;mso-height-percent:0;mso-width-relative:margin;mso-height-relative:margin" o:gfxdata="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" strokecolor="#5b9bd5 [3208]" strokeweight="1.5pt">
+                <v:stroke endarrow="block" joinstyle="miter"/>
+              </v:shape>
+            </w:pict>
+          </mc:Fallback>
+        </mc:AlternateContent>
+      </w:r>
+    </w:p>
+    <w:p>
+      <w:pPr>
+        <w:rPr>
+          <w:iCs/>
+        </w:rPr>
+      </w:pPr>
+      <w:r>
+        <w:rPr>
+          <w:iCs/>
+          <w:noProof/>
+        </w:rPr>
+        <mc:AlternateContent>
+          <mc:Choice Requires="wps">
+            <w:drawing>
+              <wp:anchor distT="0" distB="0" distL="114300" distR="114300" simplePos="0" relativeHeight="251669504" behindDoc="0" locked="0" layoutInCell="1" allowOverlap="1" wp14:anchorId="38B2FFE9" wp14:editId="15482582">
+                <wp:simplePos x="0" y="0"/>
+                <wp:positionH relativeFrom="margin">
+                  <wp:align>left</wp:align>
+                </wp:positionH>
+                <wp:positionV relativeFrom="paragraph">
+                  <wp:posOffset>184785</wp:posOffset>
+                </wp:positionV>
+                <wp:extent cx="1466850" cy="1466850"/>
+                <wp:effectExtent l="0" t="0" r="19050" b="19050"/>
+                <wp:wrapNone/>
+                <wp:docPr id="25" name="Rectangle 25"/>
+                <wp:cNvGraphicFramePr/>
+                <a:graphic xmlns:a="http://schemas.openxmlformats.org/drawingml/2006/main">
+                  <a:graphicData uri="http://schemas.microsoft.com/office/word/2010/wordprocessingShape">
+                    <wps:wsp>
+                      <wps:cNvSpPr/>
+                      <wps:spPr>
+                        <a:xfrm>
+                          <a:off x="0" y="0"/>
+                          <a:ext cx="1466850" cy="1466850"/>
+                        </a:xfrm>
+                        <a:prstGeom prst="rect">
+                          <a:avLst/>
+                        </a:prstGeom>
+                      </wps:spPr>
+                      <wps:style>
+                        <a:lnRef idx="2">
+                          <a:schemeClr val="accent5">
+                            <a:shade val="50000"/>
+                          </a:schemeClr>
+                        </a:lnRef>
+                        <a:fillRef idx="1">
+                          <a:schemeClr val="accent5"/>
+                        </a:fillRef>
+                        <a:effectRef idx="0">
+                          <a:schemeClr val="accent5"/>
+                        </a:effectRef>
+                        <a:fontRef idx="minor">
+                          <a:schemeClr val="lt1"/>
+                        </a:fontRef>
+                      </wps:style>
+                      <wps:txbx>
+                        <w:txbxContent>
+                          <w:p>
+                            <w:pPr>
+                              <w:pStyle w:val="ListParagraph"/>
+                              <w:numPr>
+                                <w:ilvl w:val="0"/>
+                                <w:numId w:val="12"/>
+                              </w:numPr>
+                              <w:spacing w:line="480" w:lineRule="auto"/>
+                              <w:rPr>
+                                <w:rFonts w:ascii="Arial" w:hAnsi="Arial" w:cs="Arial"/>
+                              </w:rPr>
+                            </w:pPr>
+                            <w:proofErr w:type="spellStart"/>
+                            <w:r>
+                              <w:rPr>
+                                <w:rFonts w:ascii="Arial" w:hAnsi="Arial" w:cs="Arial"/>
+                              </w:rPr>
+                              <w:t>empId</w:t>
+                            </w:r>
+                            <w:proofErr w:type="spellEnd"/>
+                          </w:p>
+                          <w:p>
+                            <w:pPr>
+                              <w:pStyle w:val="ListParagraph"/>
+                              <w:numPr>
+                                <w:ilvl w:val="0"/>
+                                <w:numId w:val="12"/>
+                              </w:numPr>
+                              <w:spacing w:line="480" w:lineRule="auto"/>
+                              <w:rPr>
+                                <w:rFonts w:ascii="Arial" w:hAnsi="Arial" w:cs="Arial"/>
+                              </w:rPr>
+                            </w:pPr>
+                            <w:proofErr w:type="spellStart"/>
+                            <w:r>
+                              <w:rPr>
+                                <w:rFonts w:ascii="Arial" w:hAnsi="Arial" w:cs="Arial"/>
+                              </w:rPr>
+                              <w:t>firstName</w:t>
+                            </w:r>
+                            <w:proofErr w:type="spellEnd"/>
+                          </w:p>
+                          <w:p>
+                            <w:pPr>
+                              <w:pStyle w:val="ListParagraph"/>
+                              <w:numPr>
+                                <w:ilvl w:val="0"/>
+                                <w:numId w:val="12"/>
+                              </w:numPr>
+                              <w:spacing w:line="480" w:lineRule="auto"/>
+                              <w:rPr>
+                                <w:rFonts w:ascii="Arial" w:hAnsi="Arial" w:cs="Arial"/>
+                              </w:rPr>
+                            </w:pPr>
+                            <w:proofErr w:type="spellStart"/>
+                            <w:r>
+                              <w:rPr>
+                                <w:rFonts w:ascii="Arial" w:hAnsi="Arial" w:cs="Arial"/>
+                              </w:rPr>
+                              <w:t>lastName</w:t>
+                            </w:r>
+                            <w:proofErr w:type="spellEnd"/>
+                          </w:p>
+                        </w:txbxContent>
+                      </wps:txbx>
+                      <wps:bodyPr rot="0" spcFirstLastPara="0" vertOverflow="overflow" horzOverflow="overflow" vert="horz" wrap="square" lIns="91440" tIns="45720" rIns="91440" bIns="45720" numCol="1" spcCol="0" rtlCol="0" fromWordArt="0" anchor="ctr" anchorCtr="0" forceAA="0" compatLnSpc="1">
+                        <a:prstTxWarp prst="textNoShape">
+                          <a:avLst/>
+                        </a:prstTxWarp>
+                        <a:noAutofit/>
+                      </wps:bodyPr>
+                    </wps:wsp>
+                  </a:graphicData>
+                </a:graphic>
+                <wp14:sizeRelV relativeFrom="margin">
+                  <wp14:pctHeight>0</wp14:pctHeight>
+                </wp14:sizeRelV>
+              </wp:anchor>
+            </w:drawing>
+          </mc:Choice>
+          <mc:Fallback>
+            <w:pict>
+              <v:rect w14:anchorId="38B2FFE9" id="Rectangle 25" o:spid="_x0000_s1029" style="position:absolute;margin-left:0;margin-top:14.55pt;width:115.5pt;height:115.5pt;z-index:251669504;visibility:visible;mso-wrap-style:square;mso-height-percent:0;mso-wrap-distance-left:9pt;mso-wrap-distance-top:0;mso-wrap-distance-right:9pt;mso-wrap-distance-bottom:0;mso-position-horizontal:left;mso-position-horizontal-relative:margin;mso-position-vertical:absolute;mso-position-vertical-relative:text;mso-height-percent:0;mso-height-relative:margin;v-text-anchor:middle" o:gfxdata="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" fillcolor="#5b9bd5 [3208]" strokecolor="#1f4d78 [1608]" strokeweight="1pt">
+                <v:textbox>
+                  <w:txbxContent>
+                    <w:p>
+                      <w:pPr>
+                        <w:pStyle w:val="ListParagraph"/>
+                        <w:numPr>
+                          <w:ilvl w:val="0"/>
+                          <w:numId w:val="12"/>
+                        </w:numPr>
+                        <w:spacing w:line="480" w:lineRule="auto"/>
+                        <w:rPr>
+                          <w:rFonts w:ascii="Arial" w:hAnsi="Arial" w:cs="Arial"/>
+                        </w:rPr>
+                      </w:pPr>
+                      <w:proofErr w:type="spellStart"/>
+                      <w:r>
+                        <w:rPr>
+                          <w:rFonts w:ascii="Arial" w:hAnsi="Arial" w:cs="Arial"/>
+                        </w:rPr>
+                        <w:t>empId</w:t>
+                      </w:r>
+                      <w:proofErr w:type="spellEnd"/>
+                    </w:p>
+                    <w:p>
+                      <w:pPr>
+                        <w:pStyle w:val="ListParagraph"/>
+                        <w:numPr>
+                          <w:ilvl w:val="0"/>
+                          <w:numId w:val="12"/>
+                        </w:numPr>
+                        <w:spacing w:line="480" w:lineRule="auto"/>
+                        <w:rPr>
+                          <w:rFonts w:ascii="Arial" w:hAnsi="Arial" w:cs="Arial"/>
+                        </w:rPr>
+                      </w:pPr>
+                      <w:proofErr w:type="spellStart"/>
+                      <w:r>
+                        <w:rPr>
+                          <w:rFonts w:ascii="Arial" w:hAnsi="Arial" w:cs="Arial"/>
+                        </w:rPr>
+                        <w:t>firstName</w:t>
+                      </w:r>
+                      <w:proofErr w:type="spellEnd"/>
+                    </w:p>
+                    <w:p>
+                      <w:pPr>
+                        <w:pStyle w:val="ListParagraph"/>
+                        <w:numPr>
+                          <w:ilvl w:val="0"/>
+                          <w:numId w:val="12"/>
+                        </w:numPr>
+                        <w:spacing w:line="480" w:lineRule="auto"/>
+                        <w:rPr>
+                          <w:rFonts w:ascii="Arial" w:hAnsi="Arial" w:cs="Arial"/>
+                        </w:rPr>
+                      </w:pPr>
+                      <w:proofErr w:type="spellStart"/>
+                      <w:r>
+                        <w:rPr>
+                          <w:rFonts w:ascii="Arial" w:hAnsi="Arial" w:cs="Arial"/>
+                        </w:rPr>
+                        <w:t>lastName</w:t>
+                      </w:r>
+                      <w:proofErr w:type="spellEnd"/>
+                    </w:p>
+                  </w:txbxContent>
+                </v:textbox>
+                <w10:wrap anchorx="margin"/>
+              </v:rect>
+            </w:pict>
+          </mc:Fallback>
+        </mc:AlternateContent>
+      </w:r>
+    </w:p>
+    <w:p>
+      <w:pPr>
+        <w:rPr>
+          <w:iCs/>
+        </w:rPr>
+      </w:pPr>
+      <w:r>
+        <w:rPr>
+          <w:b/>
+          <w:iCs/>
+        </w:rPr>
+        <mc:AlternateContent>
+          <mc:Choice Requires="wps">
+            <w:drawing>
+              <wp:anchor distT="0" distB="0" distL="114300" distR="114300" simplePos="0" relativeHeight="251682816" behindDoc="0" locked="0" layoutInCell="1" allowOverlap="1" wp14:anchorId="1FB86860" wp14:editId="0C388664">
+                <wp:simplePos x="0" y="0"/>
+                <wp:positionH relativeFrom="column">
+                  <wp:posOffset>1466850</wp:posOffset>
+                </wp:positionH>
+                <wp:positionV relativeFrom="paragraph">
+                  <wp:posOffset>-496570</wp:posOffset>
+                </wp:positionV>
+                <wp:extent cx="3409950" cy="2571750"/>
+                <wp:effectExtent l="0" t="0" r="76200" b="57150"/>
+                <wp:wrapNone/>
+                <wp:docPr id="34" name="Straight Arrow Connector 34"/>
+                <wp:cNvGraphicFramePr/>
+                <a:graphic xmlns:a="http://schemas.openxmlformats.org/drawingml/2006/main">
+                  <a:graphicData uri="http://schemas.microsoft.com/office/word/2010/wordprocessingShape">
+                    <wps:wsp>
+                      <wps:cNvCnPr/>
+                      <wps:spPr>
+                        <a:xfrm>
+                          <a:off x="0" y="0"/>
+                          <a:ext cx="3409950" cy="2571750"/>
+                        </a:xfrm>
+                        <a:prstGeom prst="straightConnector1">
+                          <a:avLst/>
+                        </a:prstGeom>
+                        <a:ln>
+                          <a:tailEnd type="triangle"/>
+                        </a:ln>
+                      </wps:spPr>
+                      <wps:style>
+                        <a:lnRef idx="3">
+                          <a:schemeClr val="accent5"/>
+                        </a:lnRef>
+                        <a:fillRef idx="0">
+                          <a:schemeClr val="accent5"/>
+                        </a:fillRef>
+                        <a:effectRef idx="2">
+                          <a:schemeClr val="accent5"/>
+                        </a:effectRef>
+                        <a:fontRef idx="minor">
+                          <a:schemeClr val="tx1"/>
+                        </a:fontRef>
+                      </wps:style>
+                      <wps:bodyPr/>
+                    </wps:wsp>
+                  </a:graphicData>
+                </a:graphic>
+                <wp14:sizeRelH relativeFrom="margin">
+                  <wp14:pctWidth>0</wp14:pctWidth>
+                </wp14:sizeRelH>
+                <wp14:sizeRelV relativeFrom="margin">
+                  <wp14:pctHeight>0</wp14:pctHeight>
+                </wp14:sizeRelV>
+              </wp:anchor>
+            </w:drawing>
+          </mc:Choice>
+          <mc:Fallback>
+            <w:pict>
+              <v:shape w14:anchorId="5D9108FD" id="Straight Arrow Connector 34" o:spid="_x0000_s1026" type="#_x0000_t32" style="position:absolute;margin-left:115.5pt;margin-top:-39.1pt;width:268.5pt;height:202.5pt;z-index:251682816;visibility:visible;mso-wrap-style:square;mso-width-percent:0;mso-height-percent:0;mso-wrap-distance-left:9pt;mso-wrap-distance-top:0;mso-wrap-distance-right:9pt;mso-wrap-distance-bottom:0;mso-position-horizontal:absolute;mso-position-horizontal-relative:text;mso-position-vertical:absolute;mso-position-vertical-relative:text;mso-width-percent:0;mso-height-percent:0;mso-width-relative:margin;mso-height-relative:margin" o:gfxdata="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" strokecolor="#5b9bd5 [3208]" strokeweight="1.5pt">
+                <v:stroke endarrow="block" joinstyle="miter"/>
+              </v:shape>
+            </w:pict>
+          </mc:Fallback>
+        </mc:AlternateContent>
+      </w:r>
+      <w:r>
+        <w:rPr>
+          <w:iCs/>
+          <w:noProof/>
+        </w:rPr>
+        <mc:AlternateContent>
+          <mc:Choice Requires="wps">
+            <w:drawing>
+              <wp:anchor distT="0" distB="0" distL="114300" distR="114300" simplePos="0" relativeHeight="251674624" behindDoc="0" locked="0" layoutInCell="1" allowOverlap="1" wp14:anchorId="1ABAF0E2" wp14:editId="07709FF8">
+                <wp:simplePos x="0" y="0"/>
+                <wp:positionH relativeFrom="margin">
+                  <wp:posOffset>4791075</wp:posOffset>
+                </wp:positionH>
+                <wp:positionV relativeFrom="paragraph">
+                  <wp:posOffset>8255</wp:posOffset>
+                </wp:positionV>
+                <wp:extent cx="1543050" cy="1466850"/>
+                <wp:effectExtent l="0" t="0" r="19050" b="19050"/>
+                <wp:wrapNone/>
+                <wp:docPr id="29" name="Rectangle 29"/>
+                <wp:cNvGraphicFramePr/>
+                <a:graphic xmlns:a="http://schemas.openxmlformats.org/drawingml/2006/main">
+                  <a:graphicData uri="http://schemas.microsoft.com/office/word/2010/wordprocessingShape">
+                    <wps:wsp>
+                      <wps:cNvSpPr/>
+                      <wps:spPr>
+                        <a:xfrm>
+                          <a:off x="0" y="0"/>
+                          <a:ext cx="1543050" cy="1466850"/>
+                        </a:xfrm>
+                        <a:prstGeom prst="rect">
+                          <a:avLst/>
+                        </a:prstGeom>
+                      </wps:spPr>
+                      <wps:style>
+                        <a:lnRef idx="2">
+                          <a:schemeClr val="accent5">
+                            <a:shade val="50000"/>
+                          </a:schemeClr>
+                        </a:lnRef>
+                        <a:fillRef idx="1">
+                          <a:schemeClr val="accent5"/>
+                        </a:fillRef>
+                        <a:effectRef idx="0">
+                          <a:schemeClr val="accent5"/>
+                        </a:effectRef>
+                        <a:fontRef idx="minor">
+                          <a:schemeClr val="lt1"/>
+                        </a:fontRef>
+                      </wps:style>
+                      <wps:txbx>
+                        <w:txbxContent>
+                          <w:p>
+                            <w:pPr>
+                              <w:pStyle w:val="ListParagraph"/>
+                              <w:numPr>
+                                <w:ilvl w:val="0"/>
+                                <w:numId w:val="12"/>
+                              </w:numPr>
+                              <w:spacing w:line="480" w:lineRule="auto"/>
+                              <w:rPr>
+                                <w:rFonts w:ascii="Arial" w:hAnsi="Arial" w:cs="Arial"/>
+                              </w:rPr>
+                            </w:pPr>
+                            <w:r>
+                              <w:rPr>
+                                <w:rFonts w:ascii="Arial" w:hAnsi="Arial" w:cs="Arial"/>
+                              </w:rPr>
+                              <w:t>title</w:t>
+                            </w:r>
+                          </w:p>
+                          <w:p>
+                            <w:pPr>
+                              <w:pStyle w:val="ListParagraph"/>
+                              <w:numPr>
+                                <w:ilvl w:val="0"/>
+                                <w:numId w:val="12"/>
+                              </w:numPr>
+                              <w:spacing w:line="480" w:lineRule="auto"/>
+                              <w:rPr>
+                                <w:rFonts w:ascii="Arial" w:hAnsi="Arial" w:cs="Arial"/>
+                              </w:rPr>
+                            </w:pPr>
+                            <w:proofErr w:type="spellStart"/>
+                            <w:r>
+                              <w:rPr>
+                                <w:rFonts w:ascii="Arial" w:hAnsi="Arial" w:cs="Arial"/>
+                              </w:rPr>
+                              <w:t>dueDate</w:t>
+                            </w:r>
+                            <w:proofErr w:type="spellEnd"/>
+                          </w:p>
+                        </w:txbxContent>
+                      </wps:txbx>
+                      <wps:bodyPr rot="0" spcFirstLastPara="0" vertOverflow="overflow" horzOverflow="overflow" vert="horz" wrap="square" lIns="91440" tIns="45720" rIns="91440" bIns="45720" numCol="1" spcCol="0" rtlCol="0" fromWordArt="0" anchor="ctr" anchorCtr="0" forceAA="0" compatLnSpc="1">
+                        <a:prstTxWarp prst="textNoShape">
+                          <a:avLst/>
+                        </a:prstTxWarp>
+                        <a:noAutofit/>
+                      </wps:bodyPr>
+                    </wps:wsp>
+                  </a:graphicData>
+                </a:graphic>
+                <wp14:sizeRelH relativeFrom="margin">
+                  <wp14:pctWidth>0</wp14:pctWidth>
+                </wp14:sizeRelH>
+                <wp14:sizeRelV relativeFrom="margin">
+                  <wp14:pctHeight>0</wp14:pctHeight>
+                </wp14:sizeRelV>
+              </wp:anchor>
+            </w:drawing>
+          </mc:Choice>
+          <mc:Fallback>
+            <w:pict>
+              <v:rect w14:anchorId="1ABAF0E2" id="Rectangle 29" o:spid="_x0000_s1030" style="position:absolute;margin-left:377.25pt;margin-top:.65pt;width:121.5pt;height:115.5pt;z-index:251674624;visibility:visible;mso-wrap-style:square;mso-width-percent:0;mso-height-percent:0;mso-wrap-distance-left:9pt;mso-wrap-distance-top:0;mso-wrap-distance-right:9pt;mso-wrap-distance-bottom:0;mso-position-horizontal:absolute;mso-position-horizontal-relative:margin;mso-position-vertical:absolute;mso-position-vertical-relative:text;mso-width-percent:0;mso-height-percent:0;mso-width-relative:margin;mso-height-relative:margin;v-text-anchor:middle" o:gfxdata="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" fillcolor="#5b9bd5 [3208]" strokecolor="#1f4d78 [1608]" strokeweight="1pt">
+                <v:textbox>
+                  <w:txbxContent>
+                    <w:p>
+                      <w:pPr>
+                        <w:pStyle w:val="ListParagraph"/>
+                        <w:numPr>
+                          <w:ilvl w:val="0"/>
+                          <w:numId w:val="12"/>
+                        </w:numPr>
+                        <w:spacing w:line="480" w:lineRule="auto"/>
+                        <w:rPr>
+                          <w:rFonts w:ascii="Arial" w:hAnsi="Arial" w:cs="Arial"/>
+                        </w:rPr>
+                      </w:pPr>
+                      <w:r>
+                        <w:rPr>
+                          <w:rFonts w:ascii="Arial" w:hAnsi="Arial" w:cs="Arial"/>
+                        </w:rPr>
+                        <w:t>title</w:t>
+                      </w:r>
+                    </w:p>
+                    <w:p>
+                      <w:pPr>
+                        <w:pStyle w:val="ListParagraph"/>
+                        <w:numPr>
+                          <w:ilvl w:val="0"/>
+                          <w:numId w:val="12"/>
+                        </w:numPr>
+                        <w:spacing w:line="480" w:lineRule="auto"/>
+                        <w:rPr>
+                          <w:rFonts w:ascii="Arial" w:hAnsi="Arial" w:cs="Arial"/>
+                        </w:rPr>
+                      </w:pPr>
+                      <w:proofErr w:type="spellStart"/>
+                      <w:r>
+                        <w:rPr>
+                          <w:rFonts w:ascii="Arial" w:hAnsi="Arial" w:cs="Arial"/>
+                        </w:rPr>
+                        <w:t>dueDate</w:t>
+                      </w:r>
+                      <w:proofErr w:type="spellEnd"/>
+                    </w:p>
+                  </w:txbxContent>
+                </v:textbox>
+                <w10:wrap anchorx="margin"/>
+              </v:rect>
+            </w:pict>
+          </mc:Fallback>
+        </mc:AlternateContent>
+      </w:r>
+    </w:p>
+    <w:p>
+      <w:pPr>
+        <w:rPr>
+          <w:iCs/>
+        </w:rPr>
+      </w:pPr>
+      <w:r>
+        <w:rPr>
+          <w:b/>
+          <w:iCs/>
+        </w:rPr>
+        <mc:AlternateContent>
+          <mc:Choice Requires="wps">
+            <w:drawing>
+              <wp:anchor distT="0" distB="0" distL="114300" distR="114300" simplePos="0" relativeHeight="251683840" behindDoc="0" locked="0" layoutInCell="1" allowOverlap="1" wp14:anchorId="1FC0DD9C" wp14:editId="5C4C4B1A">
+                <wp:simplePos x="0" y="0"/>
+                <wp:positionH relativeFrom="column">
+                  <wp:posOffset>2962275</wp:posOffset>
+                </wp:positionH>
+                <wp:positionV relativeFrom="paragraph">
+                  <wp:posOffset>222250</wp:posOffset>
+                </wp:positionV>
+                <wp:extent cx="923925" cy="923925"/>
+                <wp:effectExtent l="19050" t="19050" r="28575" b="47625"/>
+                <wp:wrapNone/>
+                <wp:docPr id="35" name="Diamond 35"/>
+                <wp:cNvGraphicFramePr/>
+                <a:graphic xmlns:a="http://schemas.openxmlformats.org/drawingml/2006/main">
+                  <a:graphicData uri="http://schemas.microsoft.com/office/word/2010/wordprocessingShape">
+                    <wps:wsp>
+                      <wps:cNvSpPr/>
+                      <wps:spPr>
+                        <a:xfrm>
+                          <a:off x="0" y="0"/>
+                          <a:ext cx="923925" cy="923925"/>
+                        </a:xfrm>
+                        <a:prstGeom prst="diamond">
+                          <a:avLst/>
+                        </a:prstGeom>
+                      </wps:spPr>
+                      <wps:style>
+                        <a:lnRef idx="2">
+                          <a:schemeClr val="accent5">
+                            <a:shade val="50000"/>
+                          </a:schemeClr>
+                        </a:lnRef>
+                        <a:fillRef idx="1">
+                          <a:schemeClr val="accent5"/>
+                        </a:fillRef>
+                        <a:effectRef idx="0">
+                          <a:schemeClr val="accent5"/>
+                        </a:effectRef>
+                        <a:fontRef idx="minor">
+                          <a:schemeClr val="lt1"/>
+                        </a:fontRef>
+                      </wps:style>
+                      <wps:txbx>
+                        <w:txbxContent>
+                          <w:p>
+                            <w:pPr>
+                              <w:jc w:val="center"/>
+                              <w:rPr>
+                                <w:rFonts w:ascii="Arial" w:hAnsi="Arial" w:cs="Arial"/>
+                              </w:rPr>
+                            </w:pPr>
+                            <w:r>
+                              <w:rPr>
+                                <w:rFonts w:ascii="Arial" w:hAnsi="Arial" w:cs="Arial"/>
+                              </w:rPr>
+                              <w:t>has</w:t>
+                            </w:r>
+                          </w:p>
+                        </w:txbxContent>
+                      </wps:txbx>
+                      <wps:bodyPr rot="0" spcFirstLastPara="0" vertOverflow="overflow" horzOverflow="overflow" vert="horz" wrap="square" lIns="91440" tIns="45720" rIns="91440" bIns="45720" numCol="1" spcCol="0" rtlCol="0" fromWordArt="0" anchor="ctr" anchorCtr="0" forceAA="0" compatLnSpc="1">
+                        <a:prstTxWarp prst="textNoShape">
+                          <a:avLst/>
+                        </a:prstTxWarp>
+                        <a:noAutofit/>
+                      </wps:bodyPr>
+                    </wps:wsp>
+                  </a:graphicData>
+                </a:graphic>
+              </wp:anchor>
+            </w:drawing>
+          </mc:Choice>
+          <mc:Fallback>
+            <w:pict>
+              <v:shape w14:anchorId="1FC0DD9C" id="Diamond 35" o:spid="_x0000_s1031" type="#_x0000_t4" style="position:absolute;margin-left:233.25pt;margin-top:17.5pt;width:72.75pt;height:72.75pt;z-index:251683840;visibility:visible;mso-wrap-style:square;mso-wrap-distance-left:9pt;mso-wrap-distance-top:0;mso-wrap-distance-right:9pt;mso-wrap-distance-bottom:0;mso-position-horizontal:absolute;mso-position-horizontal-relative:text;mso-position-vertical:absolute;mso-position-vertical-relative:text;v-text-anchor:middle" o:gfxdata="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" fillcolor="#5b9bd5 [3208]" strokecolor="#1f4d78 [1608]" strokeweight="1pt">
+                <v:textbox>
+                  <w:txbxContent>
+                    <w:p>
+                      <w:pPr>
+                        <w:jc w:val="center"/>
+                        <w:rPr>
+                          <w:rFonts w:ascii="Arial" w:hAnsi="Arial" w:cs="Arial"/>
+                        </w:rPr>
+                      </w:pPr>
+                      <w:r>
+                        <w:rPr>
+                          <w:rFonts w:ascii="Arial" w:hAnsi="Arial" w:cs="Arial"/>
+                        </w:rPr>
+                        <w:t>has</w:t>
+                      </w:r>
+                    </w:p>
+                  </w:txbxContent>
+                </v:textbox>
+              </v:shape>
+            </w:pict>
+          </mc:Fallback>
+        </mc:AlternateContent>
+      </w:r>
+    </w:p>
+    <w:p>
+      <w:pPr>
+        <w:rPr>
+          <w:iCs/>
+        </w:rPr>
+      </w:pPr>
+    </w:p>
+    <w:p>
+      <w:pPr>
+        <w:pStyle w:val="Heading2"/>
+      </w:pPr>
+      <w:bookmarkStart w:id="9" w:name="_Toc32226132"/>
+    </w:p>
+    <w:p>
+      <w:pPr>
+        <w:pStyle w:val="Heading2"/>
+      </w:pPr>
+    </w:p>
+    <w:p>
+      <w:pPr>
+        <w:pStyle w:val="Heading2"/>
+      </w:pPr>
+    </w:p>
+    <w:p>
+      <w:r>
+        <w:rPr>
+          <w:b/>
+        </w:rPr>
+        <mc:AlternateContent>
+          <mc:Choice Requires="wps">
+            <w:drawing>
+              <wp:anchor distT="0" distB="0" distL="114300" distR="114300" simplePos="0" relativeHeight="251676672" behindDoc="0" locked="0" layoutInCell="1" allowOverlap="1" wp14:anchorId="5E25A661" wp14:editId="4CD80F14">
+                <wp:simplePos x="0" y="0"/>
+                <wp:positionH relativeFrom="margin">
+                  <wp:posOffset>4810125</wp:posOffset>
+                </wp:positionH>
+                <wp:positionV relativeFrom="paragraph">
+                  <wp:posOffset>171450</wp:posOffset>
+                </wp:positionV>
+                <wp:extent cx="1476375" cy="800100"/>
+                <wp:effectExtent l="0" t="0" r="28575" b="19050"/>
+                <wp:wrapNone/>
+                <wp:docPr id="30" name="Rectangle: Rounded Corners 30"/>
+                <wp:cNvGraphicFramePr/>
+                <a:graphic xmlns:a="http://schemas.openxmlformats.org/drawingml/2006/main">
+                  <a:graphicData uri="http://schemas.microsoft.com/office/word/2010/wordprocessingShape">
+                    <wps:wsp>
+                      <wps:cNvSpPr/>
+                      <wps:spPr>
+                        <a:xfrm>
+                          <a:off x="0" y="0"/>
+                          <a:ext cx="1476375" cy="800100"/>
+                        </a:xfrm>
+                        <a:prstGeom prst="roundRect">
+                          <a:avLst/>
+                        </a:prstGeom>
+                      </wps:spPr>
+                      <wps:style>
+                        <a:lnRef idx="1">
+                          <a:schemeClr val="accent5"/>
+                        </a:lnRef>
+                        <a:fillRef idx="3">
+                          <a:schemeClr val="accent5"/>
+                        </a:fillRef>
+                        <a:effectRef idx="2">
+                          <a:schemeClr val="accent5"/>
+                        </a:effectRef>
+                        <a:fontRef idx="minor">
+                          <a:schemeClr val="lt1"/>
+                        </a:fontRef>
+                      </wps:style>
+                      <wps:txbx>
+                        <w:txbxContent>
+                          <w:p>
+                            <w:pPr>
+                              <w:jc w:val="center"/>
+                              <w:rPr>
+                                <w:rFonts w:ascii="Arial" w:hAnsi="Arial" w:cs="Arial"/>
+                                <w:sz w:val="32"/>
+                                <w:szCs w:val="32"/>
+                              </w:rPr>
+                            </w:pPr>
+                            <w:r>
+                              <w:rPr>
+                                <w:rFonts w:ascii="Arial" w:hAnsi="Arial" w:cs="Arial"/>
+                                <w:sz w:val="32"/>
+                                <w:szCs w:val="32"/>
+                              </w:rPr>
+                              <w:t>Upcoming</w:t>
+                            </w:r>
+                          </w:p>
+                          <w:p>
+                            <w:pPr>
+                              <w:jc w:val="center"/>
+                              <w:rPr>
+                                <w:rFonts w:ascii="Arial" w:hAnsi="Arial" w:cs="Arial"/>
+                                <w:sz w:val="32"/>
+                                <w:szCs w:val="32"/>
+                              </w:rPr>
+                            </w:pPr>
+                            <w:r>
+                              <w:rPr>
+                                <w:rFonts w:ascii="Arial" w:hAnsi="Arial" w:cs="Arial"/>
+                                <w:sz w:val="32"/>
+                                <w:szCs w:val="32"/>
+                              </w:rPr>
+                              <w:t>Tasks</w:t>
+                            </w:r>
+                          </w:p>
+                        </w:txbxContent>
+                      </wps:txbx>
+                      <wps:bodyPr rot="0" spcFirstLastPara="0" vertOverflow="overflow" horzOverflow="overflow" vert="horz" wrap="square" lIns="91440" tIns="45720" rIns="91440" bIns="45720" numCol="1" spcCol="0" rtlCol="0" fromWordArt="0" anchor="ctr" anchorCtr="0" forceAA="0" compatLnSpc="1">
+                        <a:prstTxWarp prst="textNoShape">
+                          <a:avLst/>
+                        </a:prstTxWarp>
+                        <a:noAutofit/>
+                      </wps:bodyPr>
+                    </wps:wsp>
+                  </a:graphicData>
+                </a:graphic>
+                <wp14:sizeRelV relativeFrom="margin">
+                  <wp14:pctHeight>0</wp14:pctHeight>
+                </wp14:sizeRelV>
+              </wp:anchor>
+            </w:drawing>
+          </mc:Choice>
+          <mc:Fallback>
+            <w:pict>
+              <v:roundrect w14:anchorId="5E25A661" id="Rectangle: Rounded Corners 30" o:spid="_x0000_s1032" style="position:absolute;margin-left:378.75pt;margin-top:13.5pt;width:116.25pt;height:63pt;z-index:251676672;visibility:visible;mso-wrap-style:square;mso-height-percent:0;mso-wrap-distance-left:9pt;mso-wrap-distance-top:0;mso-wrap-distance-right:9pt;mso-wrap-distance-bottom:0;mso-position-horizontal:absolute;mso-position-horizontal-relative:margin;mso-position-vertical:absolute;mso-position-vertical-relative:text;mso-height-percent:0;mso-height-relative:margin;v-text-anchor:middle" arcsize="10923f" o:gfxdata="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" fillcolor="#65a0d7 [3032]" strokecolor="#5b9bd5 [3208]" strokeweight=".5pt">
+                <v:fill color2="#5898d4 [3176]" rotate="t" colors="0 #71a6db;.5 #559bdb;1 #438ac9" focus="100%" type="gradient">
+                  <o:fill v:ext="view" type="gradientUnscaled"/>
+                </v:fill>
+                <v:stroke joinstyle="miter"/>
+                <v:textbox>
+                  <w:txbxContent>
+                    <w:p>
+                      <w:pPr>
+                        <w:jc w:val="center"/>
+                        <w:rPr>
+                          <w:rFonts w:ascii="Arial" w:hAnsi="Arial" w:cs="Arial"/>
+                          <w:sz w:val="32"/>
+                          <w:szCs w:val="32"/>
+                        </w:rPr>
+                      </w:pPr>
+                      <w:r>
+                        <w:rPr>
+                          <w:rFonts w:ascii="Arial" w:hAnsi="Arial" w:cs="Arial"/>
+                          <w:sz w:val="32"/>
+                          <w:szCs w:val="32"/>
+                        </w:rPr>
+                        <w:t>Upcoming</w:t>
+                      </w:r>
+                    </w:p>
+                    <w:p>
+                      <w:pPr>
+                        <w:jc w:val="center"/>
+                        <w:rPr>
+                          <w:rFonts w:ascii="Arial" w:hAnsi="Arial" w:cs="Arial"/>
+                          <w:sz w:val="32"/>
+                          <w:szCs w:val="32"/>
+                        </w:rPr>
+                      </w:pPr>
+                      <w:r>
+                        <w:rPr>
+                          <w:rFonts w:ascii="Arial" w:hAnsi="Arial" w:cs="Arial"/>
+                          <w:sz w:val="32"/>
+                          <w:szCs w:val="32"/>
+                        </w:rPr>
+                        <w:t>Tasks</w:t>
+                      </w:r>
+                    </w:p>
+                  </w:txbxContent>
+                </v:textbox>
+                <w10:wrap anchorx="margin"/>
+              </v:roundrect>
+            </w:pict>
+          </mc:Fallback>
+        </mc:AlternateContent>
+      </w:r>
+    </w:p>
+    <w:p>
+      <w:r>
+        <w:rPr>
+          <w:b/>
+          <w:iCs/>
+        </w:rPr>
+        <mc:AlternateContent>
+          <mc:Choice Requires="wps">
+            <w:drawing>
+              <wp:anchor distT="0" distB="0" distL="114300" distR="114300" simplePos="0" relativeHeight="251687936" behindDoc="0" locked="0" layoutInCell="1" allowOverlap="1" wp14:anchorId="34A1447D" wp14:editId="26A16D08">
+                <wp:simplePos x="0" y="0"/>
+                <wp:positionH relativeFrom="column">
+                  <wp:posOffset>2667000</wp:posOffset>
+                </wp:positionH>
+                <wp:positionV relativeFrom="paragraph">
+                  <wp:posOffset>189865</wp:posOffset>
+                </wp:positionV>
+                <wp:extent cx="923925" cy="923925"/>
+                <wp:effectExtent l="19050" t="19050" r="28575" b="47625"/>
+                <wp:wrapNone/>
+                <wp:docPr id="37" name="Diamond 37"/>
+                <wp:cNvGraphicFramePr/>
+                <a:graphic xmlns:a="http://schemas.openxmlformats.org/drawingml/2006/main">
+                  <a:graphicData uri="http://schemas.microsoft.com/office/word/2010/wordprocessingShape">
+                    <wps:wsp>
+                      <wps:cNvSpPr/>
+                      <wps:spPr>
+                        <a:xfrm>
+                          <a:off x="0" y="0"/>
+                          <a:ext cx="923925" cy="923925"/>
+                        </a:xfrm>
+                        <a:prstGeom prst="diamond">
+                          <a:avLst/>
+                        </a:prstGeom>
+                      </wps:spPr>
+                      <wps:style>
+                        <a:lnRef idx="2">
+                          <a:schemeClr val="accent5">
+                            <a:shade val="50000"/>
+                          </a:schemeClr>
+                        </a:lnRef>
+                        <a:fillRef idx="1">
+                          <a:schemeClr val="accent5"/>
+                        </a:fillRef>
+                        <a:effectRef idx="0">
+                          <a:schemeClr val="accent5"/>
+                        </a:effectRef>
+                        <a:fontRef idx="minor">
+                          <a:schemeClr val="lt1"/>
+                        </a:fontRef>
+                      </wps:style>
+                      <wps:txbx>
+                        <w:txbxContent>
+                          <w:p>
+                            <w:pPr>
+                              <w:jc w:val="center"/>
+                              <w:rPr>
+                                <w:rFonts w:ascii="Arial" w:hAnsi="Arial" w:cs="Arial"/>
+                              </w:rPr>
+                            </w:pPr>
+                            <w:r>
+                              <w:rPr>
+                                <w:rFonts w:ascii="Arial" w:hAnsi="Arial" w:cs="Arial"/>
+                              </w:rPr>
+                              <w:t>has</w:t>
+                            </w:r>
+                          </w:p>
+                        </w:txbxContent>
+                      </wps:txbx>
+                      <wps:bodyPr rot="0" spcFirstLastPara="0" vertOverflow="overflow" horzOverflow="overflow" vert="horz" wrap="square" lIns="91440" tIns="45720" rIns="91440" bIns="45720" numCol="1" spcCol="0" rtlCol="0" fromWordArt="0" anchor="ctr" anchorCtr="0" forceAA="0" compatLnSpc="1">
+                        <a:prstTxWarp prst="textNoShape">
+                          <a:avLst/>
+                        </a:prstTxWarp>
+                        <a:noAutofit/>
+                      </wps:bodyPr>
+                    </wps:wsp>
+                  </a:graphicData>
+                </a:graphic>
+              </wp:anchor>
+            </w:drawing>
+          </mc:Choice>
+          <mc:Fallback>
+            <w:pict>
+              <v:shape w14:anchorId="34A1447D" id="Diamond 37" o:spid="_x0000_s1033" type="#_x0000_t4" style="position:absolute;margin-left:210pt;margin-top:14.95pt;width:72.75pt;height:72.75pt;z-index:251687936;visibility:visible;mso-wrap-style:square;mso-wrap-distance-left:9pt;mso-wrap-distance-top:0;mso-wrap-distance-right:9pt;mso-wrap-distance-bottom:0;mso-position-horizontal:absolute;mso-position-horizontal-relative:text;mso-position-vertical:absolute;mso-position-vertical-relative:text;v-text-anchor:middle" o:gfxdata="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" fillcolor="#5b9bd5 [3208]" strokecolor="#1f4d78 [1608]" strokeweight="1pt">
+                <v:textbox>
+                  <w:txbxContent>
+                    <w:p>
+                      <w:pPr>
+                        <w:jc w:val="center"/>
+                        <w:rPr>
+                          <w:rFonts w:ascii="Arial" w:hAnsi="Arial" w:cs="Arial"/>
+                        </w:rPr>
+                      </w:pPr>
+                      <w:r>
+                        <w:rPr>
+                          <w:rFonts w:ascii="Arial" w:hAnsi="Arial" w:cs="Arial"/>
+                        </w:rPr>
+                        <w:t>has</w:t>
+                      </w:r>
+                    </w:p>
+                  </w:txbxContent>
+                </v:textbox>
+              </v:shape>
+            </w:pict>
+          </mc:Fallback>
+        </mc:AlternateContent>
+      </w:r>
+    </w:p>
+    <w:p/>
+    <w:p>
+      <w:r>
+        <w:rPr>
+          <w:b/>
+        </w:rPr>
+        <mc:AlternateContent>
+          <mc:Choice Requires="wps">
+            <w:drawing>
+              <wp:anchor distT="0" distB="0" distL="114300" distR="114300" simplePos="0" relativeHeight="251677696" behindDoc="0" locked="0" layoutInCell="1" allowOverlap="1" wp14:anchorId="1924F7A9" wp14:editId="27984C42">
+                <wp:simplePos x="0" y="0"/>
+                <wp:positionH relativeFrom="margin">
+                  <wp:posOffset>4781549</wp:posOffset>
+                </wp:positionH>
+                <wp:positionV relativeFrom="paragraph">
+                  <wp:posOffset>170180</wp:posOffset>
+                </wp:positionV>
+                <wp:extent cx="1533525" cy="1466850"/>
+                <wp:effectExtent l="0" t="0" r="28575" b="19050"/>
+                <wp:wrapNone/>
+                <wp:docPr id="31" name="Rectangle 31"/>
+                <wp:cNvGraphicFramePr/>
+                <a:graphic xmlns:a="http://schemas.openxmlformats.org/drawingml/2006/main">
+                  <a:graphicData uri="http://schemas.microsoft.com/office/word/2010/wordprocessingShape">
+                    <wps:wsp>
+                      <wps:cNvSpPr/>
+                      <wps:spPr>
+                        <a:xfrm>
+                          <a:off x="0" y="0"/>
+                          <a:ext cx="1533525" cy="1466850"/>
+                        </a:xfrm>
+                        <a:prstGeom prst="rect">
+                          <a:avLst/>
+                        </a:prstGeom>
+                      </wps:spPr>
+                      <wps:style>
+                        <a:lnRef idx="2">
+                          <a:schemeClr val="accent5">
+                            <a:shade val="50000"/>
+                          </a:schemeClr>
+                        </a:lnRef>
+                        <a:fillRef idx="1">
+                          <a:schemeClr val="accent5"/>
+                        </a:fillRef>
+                        <a:effectRef idx="0">
+                          <a:schemeClr val="accent5"/>
+                        </a:effectRef>
+                        <a:fontRef idx="minor">
+                          <a:schemeClr val="lt1"/>
+                        </a:fontRef>
+                      </wps:style>
+                      <wps:txbx>
+                        <w:txbxContent>
+                          <w:p>
+                            <w:pPr>
+                              <w:pStyle w:val="ListParagraph"/>
+                              <w:numPr>
+                                <w:ilvl w:val="0"/>
+                                <w:numId w:val="12"/>
+                              </w:numPr>
+                              <w:spacing w:line="480" w:lineRule="auto"/>
+                              <w:rPr>
+                                <w:rFonts w:ascii="Arial" w:hAnsi="Arial" w:cs="Arial"/>
+                              </w:rPr>
+                            </w:pPr>
+                            <w:r>
+                              <w:rPr>
+                                <w:rFonts w:ascii="Arial" w:hAnsi="Arial" w:cs="Arial"/>
+                              </w:rPr>
+                              <w:t>title</w:t>
+                            </w:r>
+                          </w:p>
+                          <w:p>
+                            <w:pPr>
+                              <w:pStyle w:val="ListParagraph"/>
+                              <w:numPr>
+                                <w:ilvl w:val="0"/>
+                                <w:numId w:val="12"/>
+                              </w:numPr>
+                              <w:spacing w:line="480" w:lineRule="auto"/>
+                              <w:rPr>
+                                <w:rFonts w:ascii="Arial" w:hAnsi="Arial" w:cs="Arial"/>
+                              </w:rPr>
+                            </w:pPr>
+                            <w:proofErr w:type="spellStart"/>
+                            <w:r>
+                              <w:rPr>
+                                <w:rFonts w:ascii="Arial" w:hAnsi="Arial" w:cs="Arial"/>
+                              </w:rPr>
+                              <w:t>dueDate</w:t>
+                            </w:r>
+                            <w:proofErr w:type="spellEnd"/>
+                          </w:p>
+                        </w:txbxContent>
+                      </wps:txbx>
+                      <wps:bodyPr rot="0" spcFirstLastPara="0" vertOverflow="overflow" horzOverflow="overflow" vert="horz" wrap="square" lIns="91440" tIns="45720" rIns="91440" bIns="45720" numCol="1" spcCol="0" rtlCol="0" fromWordArt="0" anchor="ctr" anchorCtr="0" forceAA="0" compatLnSpc="1">
+                        <a:prstTxWarp prst="textNoShape">
+                          <a:avLst/>
+                        </a:prstTxWarp>
+                        <a:noAutofit/>
+                      </wps:bodyPr>
+                    </wps:wsp>
+                  </a:graphicData>
+                </a:graphic>
+                <wp14:sizeRelH relativeFrom="margin">
+                  <wp14:pctWidth>0</wp14:pctWidth>
+                </wp14:sizeRelH>
+                <wp14:sizeRelV relativeFrom="margin">
+                  <wp14:pctHeight>0</wp14:pctHeight>
+                </wp14:sizeRelV>
+              </wp:anchor>
+            </w:drawing>
+          </mc:Choice>
+          <mc:Fallback>
+            <w:pict>
+              <v:rect w14:anchorId="1924F7A9" id="Rectangle 31" o:spid="_x0000_s1034" style="position:absolute;margin-left:376.5pt;margin-top:13.4pt;width:120.75pt;height:115.5pt;z-index:251677696;visibility:visible;mso-wrap-style:square;mso-width-percent:0;mso-height-percent:0;mso-wrap-distance-left:9pt;mso-wrap-distance-top:0;mso-wrap-distance-right:9pt;mso-wrap-distance-bottom:0;mso-position-horizontal:absolute;mso-position-horizontal-relative:margin;mso-position-vertical:absolute;mso-position-vertical-relative:text;mso-width-percent:0;mso-height-percent:0;mso-width-relative:margin;mso-height-relative:margin;v-text-anchor:middle" o:gfxdata="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" fillcolor="#5b9bd5 [3208]" strokecolor="#1f4d78 [1608]" strokeweight="1pt">
+                <v:textbox>
+                  <w:txbxContent>
+                    <w:p>
+                      <w:pPr>
+                        <w:pStyle w:val="ListParagraph"/>
+                        <w:numPr>
+                          <w:ilvl w:val="0"/>
+                          <w:numId w:val="12"/>
+                        </w:numPr>
+                        <w:spacing w:line="480" w:lineRule="auto"/>
+                        <w:rPr>
+                          <w:rFonts w:ascii="Arial" w:hAnsi="Arial" w:cs="Arial"/>
+                        </w:rPr>
+                      </w:pPr>
+                      <w:r>
+                        <w:rPr>
+                          <w:rFonts w:ascii="Arial" w:hAnsi="Arial" w:cs="Arial"/>
+                        </w:rPr>
+                        <w:t>title</w:t>
+                      </w:r>
+                    </w:p>
+                    <w:p>
+                      <w:pPr>
+                        <w:pStyle w:val="ListParagraph"/>
+                        <w:numPr>
+                          <w:ilvl w:val="0"/>
+                          <w:numId w:val="12"/>
+                        </w:numPr>
+                        <w:spacing w:line="480" w:lineRule="auto"/>
+                        <w:rPr>
+                          <w:rFonts w:ascii="Arial" w:hAnsi="Arial" w:cs="Arial"/>
+                        </w:rPr>
+                      </w:pPr>
+                      <w:proofErr w:type="spellStart"/>
+                      <w:r>
+                        <w:rPr>
+                          <w:rFonts w:ascii="Arial" w:hAnsi="Arial" w:cs="Arial"/>
+                        </w:rPr>
+                        <w:t>dueDate</w:t>
+                      </w:r>
+                      <w:proofErr w:type="spellEnd"/>
+                    </w:p>
+                  </w:txbxContent>
+                </v:textbox>
+                <w10:wrap anchorx="margin"/>
+              </v:rect>
+            </w:pict>
+          </mc:Fallback>
+        </mc:AlternateContent>
+      </w:r>
+    </w:p>
+    <w:p/>
+    <w:p/>
+    <w:p/>
+    <w:p/>
+    <w:p/>
+    <w:p>
+      <w:r>
+        <mc:AlternateContent>
+          <mc:Choice Requires="wps">
+            <w:drawing>
+              <wp:anchor distT="0" distB="0" distL="114300" distR="114300" simplePos="0" relativeHeight="251679744" behindDoc="0" locked="0" layoutInCell="1" allowOverlap="1" wp14:anchorId="0518DA4F" wp14:editId="620D1E65">
+                <wp:simplePos x="0" y="0"/>
+                <wp:positionH relativeFrom="margin">
+                  <wp:posOffset>4810125</wp:posOffset>
+                </wp:positionH>
+                <wp:positionV relativeFrom="paragraph">
+                  <wp:posOffset>10160</wp:posOffset>
+                </wp:positionV>
+                <wp:extent cx="1476375" cy="800100"/>
+                <wp:effectExtent l="0" t="0" r="28575" b="19050"/>
+                <wp:wrapNone/>
+                <wp:docPr id="32" name="Rectangle: Rounded Corners 32"/>
+                <wp:cNvGraphicFramePr/>
+                <a:graphic xmlns:a="http://schemas.openxmlformats.org/drawingml/2006/main">
+                  <a:graphicData uri="http://schemas.microsoft.com/office/word/2010/wordprocessingShape">
+                    <wps:wsp>
+                      <wps:cNvSpPr/>
+                      <wps:spPr>
+                        <a:xfrm>
+                          <a:off x="0" y="0"/>
+                          <a:ext cx="1476375" cy="800100"/>
+                        </a:xfrm>
+                        <a:prstGeom prst="roundRect">
+                          <a:avLst/>
+                        </a:prstGeom>
+                      </wps:spPr>
+                      <wps:style>
+                        <a:lnRef idx="1">
+                          <a:schemeClr val="accent5"/>
+                        </a:lnRef>
+                        <a:fillRef idx="3">
+                          <a:schemeClr val="accent5"/>
+                        </a:fillRef>
+                        <a:effectRef idx="2">
+                          <a:schemeClr val="accent5"/>
+                        </a:effectRef>
+                        <a:fontRef idx="minor">
+                          <a:schemeClr val="lt1"/>
+                        </a:fontRef>
+                      </wps:style>
+                      <wps:txbx>
+                        <w:txbxContent>
+                          <w:p>
+                            <w:pPr>
+                              <w:jc w:val="center"/>
+                              <w:rPr>
+                                <w:rFonts w:ascii="Arial" w:hAnsi="Arial" w:cs="Arial"/>
+                                <w:sz w:val="32"/>
+                                <w:szCs w:val="32"/>
+                              </w:rPr>
+                            </w:pPr>
+                            <w:r>
+                              <w:rPr>
+                                <w:rFonts w:ascii="Arial" w:hAnsi="Arial" w:cs="Arial"/>
+                                <w:sz w:val="32"/>
+                                <w:szCs w:val="32"/>
+                              </w:rPr>
+                              <w:t>Upcoming</w:t>
+                            </w:r>
+                          </w:p>
+                          <w:p>
+                            <w:pPr>
+                              <w:jc w:val="center"/>
+                              <w:rPr>
+                                <w:rFonts w:ascii="Arial" w:hAnsi="Arial" w:cs="Arial"/>
+                                <w:sz w:val="32"/>
+                                <w:szCs w:val="32"/>
+                              </w:rPr>
+                            </w:pPr>
+                            <w:r>
+                              <w:rPr>
+                                <w:rFonts w:ascii="Arial" w:hAnsi="Arial" w:cs="Arial"/>
+                                <w:sz w:val="32"/>
+                                <w:szCs w:val="32"/>
+                              </w:rPr>
+                              <w:t>Tasks</w:t>
+                            </w:r>
+                          </w:p>
+                        </w:txbxContent>
+                      </wps:txbx>
+                      <wps:bodyPr rot="0" spcFirstLastPara="0" vertOverflow="overflow" horzOverflow="overflow" vert="horz" wrap="square" lIns="91440" tIns="45720" rIns="91440" bIns="45720" numCol="1" spcCol="0" rtlCol="0" fromWordArt="0" anchor="ctr" anchorCtr="0" forceAA="0" compatLnSpc="1">
+                        <a:prstTxWarp prst="textNoShape">
+                          <a:avLst/>
+                        </a:prstTxWarp>
+                        <a:noAutofit/>
+                      </wps:bodyPr>
+                    </wps:wsp>
+                  </a:graphicData>
+                </a:graphic>
+                <wp14:sizeRelV relativeFrom="margin">
+                  <wp14:pctHeight>0</wp14:pctHeight>
+                </wp14:sizeRelV>
+              </wp:anchor>
+            </w:drawing>
+          </mc:Choice>
+          <mc:Fallback>
+            <w:pict>
+              <v:roundrect w14:anchorId="0518DA4F" id="Rectangle: Rounded Corners 32" o:spid="_x0000_s1035" style="position:absolute;margin-left:378.75pt;margin-top:.8pt;width:116.25pt;height:63pt;z-index:251679744;visibility:visible;mso-wrap-style:square;mso-height-percent:0;mso-wrap-distance-left:9pt;mso-wrap-distance-top:0;mso-wrap-distance-right:9pt;mso-wrap-distance-bottom:0;mso-position-horizontal:absolute;mso-position-horizontal-relative:margin;mso-position-vertical:absolute;mso-position-vertical-relative:text;mso-height-percent:0;mso-height-relative:margin;v-text-anchor:middle" arcsize="10923f" o:gfxdata="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" fillcolor="#65a0d7 [3032]" strokecolor="#5b9bd5 [3208]" strokeweight=".5pt">
+                <v:fill color2="#5898d4 [3176]" rotate="t" colors="0 #71a6db;.5 #559bdb;1 #438ac9" focus="100%" type="gradient">
+                  <o:fill v:ext="view" type="gradientUnscaled"/>
+                </v:fill>
+                <v:stroke joinstyle="miter"/>
+                <v:textbox>
+                  <w:txbxContent>
+                    <w:p>
+                      <w:pPr>
+                        <w:jc w:val="center"/>
+                        <w:rPr>
+                          <w:rFonts w:ascii="Arial" w:hAnsi="Arial" w:cs="Arial"/>
+                          <w:sz w:val="32"/>
+                          <w:szCs w:val="32"/>
+                        </w:rPr>
+                      </w:pPr>
+                      <w:r>
+                        <w:rPr>
+                          <w:rFonts w:ascii="Arial" w:hAnsi="Arial" w:cs="Arial"/>
+                          <w:sz w:val="32"/>
+                          <w:szCs w:val="32"/>
+                        </w:rPr>
+                        <w:t>Upcoming</w:t>
+                      </w:r>
+                    </w:p>
+                    <w:p>
+                      <w:pPr>
+                        <w:jc w:val="center"/>
+                        <w:rPr>
+                          <w:rFonts w:ascii="Arial" w:hAnsi="Arial" w:cs="Arial"/>
+                          <w:sz w:val="32"/>
+                          <w:szCs w:val="32"/>
+                        </w:rPr>
+                      </w:pPr>
+                      <w:r>
+                        <w:rPr>
+                          <w:rFonts w:ascii="Arial" w:hAnsi="Arial" w:cs="Arial"/>
+                          <w:sz w:val="32"/>
+                          <w:szCs w:val="32"/>
+                        </w:rPr>
+                        <w:t>Tasks</w:t>
+                      </w:r>
+                    </w:p>
+                  </w:txbxContent>
+                </v:textbox>
+                <w10:wrap anchorx="margin"/>
+              </v:roundrect>
+            </w:pict>
+          </mc:Fallback>
+        </mc:AlternateContent>
+      </w:r>
+    </w:p>
+    <w:p>
+      <w:r>
+        <mc:AlternateContent>
+          <mc:Choice Requires="wps">
+            <w:drawing>
+              <wp:anchor distT="0" distB="0" distL="114300" distR="114300" simplePos="0" relativeHeight="251680768" behindDoc="0" locked="0" layoutInCell="1" allowOverlap="1" wp14:anchorId="1875CA6F" wp14:editId="6F3FE90D">
+                <wp:simplePos x="0" y="0"/>
+                <wp:positionH relativeFrom="margin">
+                  <wp:posOffset>4762500</wp:posOffset>
+                </wp:positionH>
+                <wp:positionV relativeFrom="paragraph">
+                  <wp:posOffset>570865</wp:posOffset>
+                </wp:positionV>
+                <wp:extent cx="1600200" cy="1466850"/>
+                <wp:effectExtent l="0" t="0" r="19050" b="19050"/>
+                <wp:wrapNone/>
+                <wp:docPr id="33" name="Rectangle 33"/>
+                <wp:cNvGraphicFramePr/>
+                <a:graphic xmlns:a="http://schemas.openxmlformats.org/drawingml/2006/main">
+                  <a:graphicData uri="http://schemas.microsoft.com/office/word/2010/wordprocessingShape">
+                    <wps:wsp>
+                      <wps:cNvSpPr/>
+                      <wps:spPr>
+                        <a:xfrm>
+                          <a:off x="0" y="0"/>
+                          <a:ext cx="1600200" cy="1466850"/>
+                        </a:xfrm>
+                        <a:prstGeom prst="rect">
+                          <a:avLst/>
+                        </a:prstGeom>
+                      </wps:spPr>
+                      <wps:style>
+                        <a:lnRef idx="2">
+                          <a:schemeClr val="accent5">
+                            <a:shade val="50000"/>
+                          </a:schemeClr>
+                        </a:lnRef>
+                        <a:fillRef idx="1">
+                          <a:schemeClr val="accent5"/>
+                        </a:fillRef>
+                        <a:effectRef idx="0">
+                          <a:schemeClr val="accent5"/>
+                        </a:effectRef>
+                        <a:fontRef idx="minor">
+                          <a:schemeClr val="lt1"/>
+                        </a:fontRef>
+                      </wps:style>
+                      <wps:txbx>
+                        <w:txbxContent>
+                          <w:p>
+                            <w:pPr>
+                              <w:pStyle w:val="ListParagraph"/>
+                              <w:numPr>
+                                <w:ilvl w:val="0"/>
+                                <w:numId w:val="12"/>
+                              </w:numPr>
+                              <w:spacing w:line="480" w:lineRule="auto"/>
+                              <w:rPr>
+                                <w:rFonts w:ascii="Arial" w:hAnsi="Arial" w:cs="Arial"/>
+                              </w:rPr>
+                            </w:pPr>
+                            <w:r>
+                              <w:rPr>
+                                <w:rFonts w:ascii="Arial" w:hAnsi="Arial" w:cs="Arial"/>
+                              </w:rPr>
+                              <w:t>title</w:t>
+                            </w:r>
+                          </w:p>
+                          <w:p>
+                            <w:pPr>
+                              <w:pStyle w:val="ListParagraph"/>
+                              <w:numPr>
+                                <w:ilvl w:val="0"/>
+                                <w:numId w:val="12"/>
+                              </w:numPr>
+                              <w:spacing w:line="480" w:lineRule="auto"/>
+                              <w:rPr>
+                                <w:rFonts w:ascii="Arial" w:hAnsi="Arial" w:cs="Arial"/>
+                              </w:rPr>
+                            </w:pPr>
+                            <w:proofErr w:type="spellStart"/>
+                            <w:r>
+                              <w:rPr>
+                                <w:rFonts w:ascii="Arial" w:hAnsi="Arial" w:cs="Arial"/>
+                              </w:rPr>
+                              <w:t>dueDate</w:t>
+                            </w:r>
+                            <w:proofErr w:type="spellEnd"/>
+                          </w:p>
+                        </w:txbxContent>
+                      </wps:txbx>
+                      <wps:bodyPr rot="0" spcFirstLastPara="0" vertOverflow="overflow" horzOverflow="overflow" vert="horz" wrap="square" lIns="91440" tIns="45720" rIns="91440" bIns="45720" numCol="1" spcCol="0" rtlCol="0" fromWordArt="0" anchor="ctr" anchorCtr="0" forceAA="0" compatLnSpc="1">
+                        <a:prstTxWarp prst="textNoShape">
+                          <a:avLst/>
+                        </a:prstTxWarp>
+                        <a:noAutofit/>
+                      </wps:bodyPr>
+                    </wps:wsp>
+                  </a:graphicData>
+                </a:graphic>
+                <wp14:sizeRelH relativeFrom="margin">
+                  <wp14:pctWidth>0</wp14:pctWidth>
+                </wp14:sizeRelH>
+                <wp14:sizeRelV relativeFrom="margin">
+                  <wp14:pctHeight>0</wp14:pctHeight>
+                </wp14:sizeRelV>
+              </wp:anchor>
+            </w:drawing>
+          </mc:Choice>
+          <mc:Fallback>
+            <w:pict>
+              <v:rect w14:anchorId="1875CA6F" id="Rectangle 33" o:spid="_x0000_s1036" style="position:absolute;margin-left:375pt;margin-top:44.95pt;width:126pt;height:115.5pt;z-index:251680768;visibility:visible;mso-wrap-style:square;mso-width-percent:0;mso-height-percent:0;mso-wrap-distance-left:9pt;mso-wrap-distance-top:0;mso-wrap-distance-right:9pt;mso-wrap-distance-bottom:0;mso-position-horizontal:absolute;mso-position-horizontal-relative:margin;mso-position-vertical:absolute;mso-position-vertical-relative:text;mso-width-percent:0;mso-height-percent:0;mso-width-relative:margin;mso-height-relative:margin;v-text-anchor:middle" o:gfxdata="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" fillcolor="#5b9bd5 [3208]" strokecolor="#1f4d78 [1608]" strokeweight="1pt">
+                <v:textbox>
+                  <w:txbxContent>
+                    <w:p>
+                      <w:pPr>
+                        <w:pStyle w:val="ListParagraph"/>
+                        <w:numPr>
+                          <w:ilvl w:val="0"/>
+                          <w:numId w:val="12"/>
+                        </w:numPr>
+                        <w:spacing w:line="480" w:lineRule="auto"/>
+                        <w:rPr>
+                          <w:rFonts w:ascii="Arial" w:hAnsi="Arial" w:cs="Arial"/>
+                        </w:rPr>
+                      </w:pPr>
+                      <w:r>
+                        <w:rPr>
+                          <w:rFonts w:ascii="Arial" w:hAnsi="Arial" w:cs="Arial"/>
+                        </w:rPr>
+                        <w:t>title</w:t>
+                      </w:r>
+                    </w:p>
+                    <w:p>
+                      <w:pPr>
+                        <w:pStyle w:val="ListParagraph"/>
+                        <w:numPr>
+                          <w:ilvl w:val="0"/>
+                          <w:numId w:val="12"/>
+                        </w:numPr>
+                        <w:spacing w:line="480" w:lineRule="auto"/>
+                        <w:rPr>
+                          <w:rFonts w:ascii="Arial" w:hAnsi="Arial" w:cs="Arial"/>
+                        </w:rPr>
+                      </w:pPr>
+                      <w:proofErr w:type="spellStart"/>
+                      <w:r>
+                        <w:rPr>
+                          <w:rFonts w:ascii="Arial" w:hAnsi="Arial" w:cs="Arial"/>
+                        </w:rPr>
+                        <w:t>dueDate</w:t>
+                      </w:r>
+                      <w:proofErr w:type="spellEnd"/>
+                    </w:p>
+                  </w:txbxContent>
+                </v:textbox>
+                <w10:wrap anchorx="margin"/>
+              </v:rect>
+            </w:pict>
+          </mc:Fallback>
+        </mc:AlternateContent>
+      </w:r>
+    </w:p>
+    <w:p>
+      <w:pPr>
+        <w:pStyle w:val="Heading2"/>
+      </w:pPr>
+    </w:p>
+    <w:p>
+      <w:pPr>
+        <w:pStyle w:val="Heading2"/>
+      </w:pPr>
+    </w:p>
+    <w:p>
+      <w:pPr>
+        <w:pStyle w:val="Heading2"/>
+      </w:pPr>
+    </w:p>
+    <w:p/>
+    <w:p>
+      <w:pPr>
+        <w:pStyle w:val="Heading2"/>
+      </w:pPr>
+    </w:p>
+    <w:p>
+      <w:pPr>
+        <w:pStyle w:val="Heading2"/>
+      </w:pPr>
+    </w:p>
+    <w:p>
+      <w:pPr>
+        <w:rPr>
+          <w:rFonts w:eastAsiaTheme="majorEastAsia" w:cstheme="majorBidi"/>
+          <w:b/>
+          <w:color w:val="000000" w:themeColor="text1"/>
+          <w:sz w:val="26"/>
+          <w:szCs w:val="26"/>
+        </w:rPr>
+      </w:pPr>
+      <w:r>
+        <w:br w:type="page"/>
+      </w:r>
+    </w:p>
+    <w:p>
+      <w:pPr>
+        <w:pStyle w:val="Heading2"/>
+      </w:pPr>
+      <w:r>
+        <w:lastRenderedPageBreak/>
+        <w:t>2.3.</w:t>
+      </w:r>
+      <w:r>
+        <w:tab/>
+        <w:t xml:space="preserve">NoSQL Document </w:t>
+      </w:r>
+      <w:r>
+        <w:t>Diagram</w:t>
+      </w:r>
       <w:bookmarkEnd w:id="9"/>
+    </w:p>
+    <w:p/>
+    <w:p>
+      <w:r>
+        <w:rPr>
+          <w:noProof/>
+        </w:rPr>
+        <w:drawing>
+          <wp:inline distT="0" distB="0" distL="0" distR="0" wp14:anchorId="34647522" wp14:editId="5611C079">
+            <wp:extent cx="6497955" cy="3200069"/>
+            <wp:effectExtent l="0" t="0" r="0" b="0"/>
+            <wp:docPr id="39" name="Picture 39"/>
+            <wp:cNvGraphicFramePr>
+              <a:graphicFrameLocks xmlns:a="http://schemas.openxmlformats.org/drawingml/2006/main" noChangeAspect="1"/>
+            </wp:cNvGraphicFramePr>
+            <a:graphic xmlns:a="http://schemas.openxmlformats.org/drawingml/2006/main">
+              <a:graphicData uri="http://schemas.openxmlformats.org/drawingml/2006/picture">
+                <pic:pic xmlns:pic="http://schemas.openxmlformats.org/drawingml/2006/picture">
+                  <pic:nvPicPr>
+                    <pic:cNvPr id="0" name="Picture 2"/>
+                    <pic:cNvPicPr>
+                      <a:picLocks noChangeAspect="1" noChangeArrowheads="1"/>
+                    </pic:cNvPicPr>
+                  </pic:nvPicPr>
+                  <pic:blipFill rotWithShape="1">
+                    <a:blip r:embed="rId17">
+                      <a:extLst>
+                        <a:ext uri="{28A0092B-C50C-407E-A947-70E740481C1C}">
+                          <a14:useLocalDpi xmlns:a14="http://schemas.microsoft.com/office/drawing/2010/main" val="0"/>
+                        </a:ext>
+                      </a:extLst>
+                    </a:blip>
+                    <a:srcRect l="12681" t="11434" r="12681" b="40956"/>
+                    <a:stretch/>
+                  </pic:blipFill>
+                  <pic:spPr bwMode="auto">
+                    <a:xfrm>
+                      <a:off x="0" y="0"/>
+                      <a:ext cx="6520665" cy="3211253"/>
+                    </a:xfrm>
+                    <a:prstGeom prst="rect">
+                      <a:avLst/>
+                    </a:prstGeom>
+                    <a:noFill/>
+                    <a:ln>
+                      <a:noFill/>
+                    </a:ln>
+                    <a:extLst>
+                      <a:ext uri="{53640926-AAD7-44D8-BBD7-CCE9431645EC}">
+                        <a14:shadowObscured xmlns:a14="http://schemas.microsoft.com/office/drawing/2010/main"/>
+                      </a:ext>
+                    </a:extLst>
+                  </pic:spPr>
+                </pic:pic>
+              </a:graphicData>
+            </a:graphic>
+          </wp:inline>
+        </w:drawing>
+      </w:r>
+    </w:p>
+    <w:p>
+      <w:pPr>
+        <w:rPr>
+          <w:rFonts w:eastAsiaTheme="majorEastAsia" w:cstheme="majorBidi"/>
+          <w:b/>
+          <w:color w:val="000000" w:themeColor="text1"/>
+          <w:sz w:val="26"/>
+          <w:szCs w:val="26"/>
+        </w:rPr>
+      </w:pPr>
+      <w:bookmarkStart w:id="10" w:name="_Toc32226133"/>
+      <w:r>
+        <w:br w:type="page"/>
+      </w:r>
+      <w:bookmarkStart w:id="11" w:name="_GoBack"/>
+      <w:bookmarkEnd w:id="11"/>
+    </w:p>
+    <w:p>
+      <w:pPr>
+        <w:pStyle w:val="Heading2"/>
+      </w:pPr>
+      <w:r>
+        <w:lastRenderedPageBreak/>
+        <w:t>2.4.</w:t>
+      </w:r>
+      <w:r>
+        <w:tab/>
+        <w:t>NoSQL Data Structure</w:t>
+      </w:r>
+      <w:bookmarkEnd w:id="10"/>
+    </w:p>
+    <w:p>
+      <w:pPr>
+        <w:shd w:val="clear" w:color="auto" w:fill="1E1E1E"/>
+        <w:spacing w:line="285" w:lineRule="atLeast"/>
+        <w:rPr>
+          <w:rFonts w:ascii="Consolas" w:hAnsi="Consolas"/>
+          <w:color w:val="D4D4D4"/>
+          <w:sz w:val="21"/>
+          <w:szCs w:val="21"/>
+        </w:rPr>
+      </w:pPr>
+      <w:r>
+        <w:rPr>
+          <w:rFonts w:ascii="Consolas" w:hAnsi="Consolas"/>
+          <w:color w:val="D4D4D4"/>
+          <w:sz w:val="21"/>
+          <w:szCs w:val="21"/>
+        </w:rPr>
+        <w:t>{</w:t>
+      </w:r>
+    </w:p>
+    <w:p>
+      <w:pPr>
+        <w:shd w:val="clear" w:color="auto" w:fill="1E1E1E"/>
+        <w:spacing w:line="285" w:lineRule="atLeast"/>
+        <w:rPr>
+          <w:rFonts w:ascii="Consolas" w:hAnsi="Consolas"/>
+          <w:color w:val="D4D4D4"/>
+          <w:sz w:val="21"/>
+          <w:szCs w:val="21"/>
+        </w:rPr>
+      </w:pPr>
+      <w:r>
+        <w:rPr>
+          <w:rFonts w:ascii="Consolas" w:hAnsi="Consolas"/>
+          <w:color w:val="D4D4D4"/>
+          <w:sz w:val="21"/>
+          <w:szCs w:val="21"/>
+        </w:rPr>
+        <w:t xml:space="preserve">    </w:t>
+      </w:r>
+      <w:r>
+        <w:rPr>
+          <w:rFonts w:ascii="Consolas" w:hAnsi="Consolas"/>
+          <w:color w:val="9CDCFE"/>
+          <w:sz w:val="21"/>
+          <w:szCs w:val="21"/>
+        </w:rPr>
+        <w:t>"</w:t>
+      </w:r>
+      <w:proofErr w:type="spellStart"/>
+      <w:r>
+        <w:rPr>
+          <w:rFonts w:ascii="Consolas" w:hAnsi="Consolas"/>
+          <w:color w:val="9CDCFE"/>
+          <w:sz w:val="21"/>
+          <w:szCs w:val="21"/>
+        </w:rPr>
+        <w:t>empId</w:t>
+      </w:r>
+      <w:proofErr w:type="spellEnd"/>
+      <w:r>
+        <w:rPr>
+          <w:rFonts w:ascii="Consolas" w:hAnsi="Consolas"/>
+          <w:color w:val="9CDCFE"/>
+          <w:sz w:val="21"/>
+          <w:szCs w:val="21"/>
+        </w:rPr>
+        <w:t>"</w:t>
+      </w:r>
+      <w:r>
+        <w:rPr>
+          <w:rFonts w:ascii="Consolas" w:hAnsi="Consolas"/>
+          <w:color w:val="D4D4D4"/>
+          <w:sz w:val="21"/>
+          <w:szCs w:val="21"/>
+        </w:rPr>
+        <w:t xml:space="preserve">: </w:t>
+      </w:r>
+      <w:r>
+        <w:rPr>
+          <w:rFonts w:ascii="Consolas" w:hAnsi="Consolas"/>
+          <w:color w:val="B5CEA8"/>
+          <w:sz w:val="21"/>
+          <w:szCs w:val="21"/>
+        </w:rPr>
+        <w:t>1010</w:t>
+      </w:r>
+      <w:r>
+        <w:rPr>
+          <w:rFonts w:ascii="Consolas" w:hAnsi="Consolas"/>
+          <w:color w:val="D4D4D4"/>
+          <w:sz w:val="21"/>
+          <w:szCs w:val="21"/>
+        </w:rPr>
+        <w:t>,</w:t>
+      </w:r>
+    </w:p>
+    <w:p>
+      <w:pPr>
+        <w:shd w:val="clear" w:color="auto" w:fill="1E1E1E"/>
+        <w:spacing w:line="285" w:lineRule="atLeast"/>
+        <w:rPr>
+          <w:rFonts w:ascii="Consolas" w:hAnsi="Consolas"/>
+          <w:color w:val="D4D4D4"/>
+          <w:sz w:val="21"/>
+          <w:szCs w:val="21"/>
+        </w:rPr>
+      </w:pPr>
+      <w:r>
+        <w:rPr>
+          <w:rFonts w:ascii="Consolas" w:hAnsi="Consolas"/>
+          <w:color w:val="D4D4D4"/>
+          <w:sz w:val="21"/>
+          <w:szCs w:val="21"/>
+        </w:rPr>
+        <w:t xml:space="preserve">    </w:t>
+      </w:r>
+      <w:r>
+        <w:rPr>
+          <w:rFonts w:ascii="Consolas" w:hAnsi="Consolas"/>
+          <w:color w:val="9CDCFE"/>
+          <w:sz w:val="21"/>
+          <w:szCs w:val="21"/>
+        </w:rPr>
+        <w:t>"</w:t>
+      </w:r>
+      <w:proofErr w:type="spellStart"/>
+      <w:r>
+        <w:rPr>
+          <w:rFonts w:ascii="Consolas" w:hAnsi="Consolas"/>
+          <w:color w:val="9CDCFE"/>
+          <w:sz w:val="21"/>
+          <w:szCs w:val="21"/>
+        </w:rPr>
+        <w:t>firstName</w:t>
+      </w:r>
+      <w:proofErr w:type="spellEnd"/>
+      <w:r>
+        <w:rPr>
+          <w:rFonts w:ascii="Consolas" w:hAnsi="Consolas"/>
+          <w:color w:val="9CDCFE"/>
+          <w:sz w:val="21"/>
+          <w:szCs w:val="21"/>
+        </w:rPr>
+        <w:t>"</w:t>
+      </w:r>
+      <w:r>
+        <w:rPr>
+          <w:rFonts w:ascii="Consolas" w:hAnsi="Consolas"/>
+          <w:color w:val="D4D4D4"/>
+          <w:sz w:val="21"/>
+          <w:szCs w:val="21"/>
+        </w:rPr>
+        <w:t xml:space="preserve">: </w:t>
+      </w:r>
+      <w:r>
+        <w:rPr>
+          <w:rFonts w:ascii="Consolas" w:hAnsi="Consolas"/>
+          <w:color w:val="CE9178"/>
+          <w:sz w:val="21"/>
+          <w:szCs w:val="21"/>
+        </w:rPr>
+        <w:t>"</w:t>
+      </w:r>
+      <w:proofErr w:type="spellStart"/>
+      <w:r>
+        <w:rPr>
+          <w:rFonts w:ascii="Consolas" w:hAnsi="Consolas"/>
+          <w:color w:val="CE9178"/>
+          <w:sz w:val="21"/>
+          <w:szCs w:val="21"/>
+        </w:rPr>
+        <w:t>Sookie</w:t>
+      </w:r>
+      <w:proofErr w:type="spellEnd"/>
+      <w:r>
+        <w:rPr>
+          <w:rFonts w:ascii="Consolas" w:hAnsi="Consolas"/>
+          <w:color w:val="CE9178"/>
+          <w:sz w:val="21"/>
+          <w:szCs w:val="21"/>
+        </w:rPr>
+        <w:t>"</w:t>
+      </w:r>
+      <w:r>
+        <w:rPr>
+          <w:rFonts w:ascii="Consolas" w:hAnsi="Consolas"/>
+          <w:color w:val="D4D4D4"/>
+          <w:sz w:val="21"/>
+          <w:szCs w:val="21"/>
+        </w:rPr>
+        <w:t>,</w:t>
+      </w:r>
+    </w:p>
+    <w:p>
+      <w:pPr>
+        <w:shd w:val="clear" w:color="auto" w:fill="1E1E1E"/>
+        <w:spacing w:line="285" w:lineRule="atLeast"/>
+        <w:rPr>
+          <w:rFonts w:ascii="Consolas" w:hAnsi="Consolas"/>
+          <w:color w:val="D4D4D4"/>
+          <w:sz w:val="21"/>
+          <w:szCs w:val="21"/>
+        </w:rPr>
+      </w:pPr>
+      <w:r>
+        <w:rPr>
+          <w:rFonts w:ascii="Consolas" w:hAnsi="Consolas"/>
+          <w:color w:val="D4D4D4"/>
+          <w:sz w:val="21"/>
+          <w:szCs w:val="21"/>
+        </w:rPr>
+        <w:t xml:space="preserve">    </w:t>
+      </w:r>
+      <w:r>
+        <w:rPr>
+          <w:rFonts w:ascii="Consolas" w:hAnsi="Consolas"/>
+          <w:color w:val="9CDCFE"/>
+          <w:sz w:val="21"/>
+          <w:szCs w:val="21"/>
+        </w:rPr>
+        <w:t>"</w:t>
+      </w:r>
+      <w:proofErr w:type="spellStart"/>
+      <w:r>
+        <w:rPr>
+          <w:rFonts w:ascii="Consolas" w:hAnsi="Consolas"/>
+          <w:color w:val="9CDCFE"/>
+          <w:sz w:val="21"/>
+          <w:szCs w:val="21"/>
+        </w:rPr>
+        <w:t>lastName</w:t>
+      </w:r>
+      <w:proofErr w:type="spellEnd"/>
+      <w:r>
+        <w:rPr>
+          <w:rFonts w:ascii="Consolas" w:hAnsi="Consolas"/>
+          <w:color w:val="9CDCFE"/>
+          <w:sz w:val="21"/>
+          <w:szCs w:val="21"/>
+        </w:rPr>
+        <w:t>"</w:t>
+      </w:r>
+      <w:r>
+        <w:rPr>
+          <w:rFonts w:ascii="Consolas" w:hAnsi="Consolas"/>
+          <w:color w:val="D4D4D4"/>
+          <w:sz w:val="21"/>
+          <w:szCs w:val="21"/>
+        </w:rPr>
+        <w:t xml:space="preserve">: </w:t>
+      </w:r>
+      <w:r>
+        <w:rPr>
+          <w:rFonts w:ascii="Consolas" w:hAnsi="Consolas"/>
+          <w:color w:val="CE9178"/>
+          <w:sz w:val="21"/>
+          <w:szCs w:val="21"/>
+        </w:rPr>
+        <w:t>"Suzuki"</w:t>
+      </w:r>
+      <w:r>
+        <w:rPr>
+          <w:rFonts w:ascii="Consolas" w:hAnsi="Consolas"/>
+          <w:color w:val="D4D4D4"/>
+          <w:sz w:val="21"/>
+          <w:szCs w:val="21"/>
+        </w:rPr>
+        <w:t>,</w:t>
+      </w:r>
+    </w:p>
+    <w:p>
+      <w:pPr>
+        <w:shd w:val="clear" w:color="auto" w:fill="1E1E1E"/>
+        <w:spacing w:line="285" w:lineRule="atLeast"/>
+        <w:rPr>
+          <w:rFonts w:ascii="Consolas" w:hAnsi="Consolas"/>
+          <w:color w:val="D4D4D4"/>
+          <w:sz w:val="21"/>
+          <w:szCs w:val="21"/>
+        </w:rPr>
+      </w:pPr>
+      <w:r>
+        <w:rPr>
+          <w:rFonts w:ascii="Consolas" w:hAnsi="Consolas"/>
+          <w:color w:val="D4D4D4"/>
+          <w:sz w:val="21"/>
+          <w:szCs w:val="21"/>
+        </w:rPr>
+        <w:t xml:space="preserve">    </w:t>
+      </w:r>
+      <w:r>
+        <w:rPr>
+          <w:rFonts w:ascii="Consolas" w:hAnsi="Consolas"/>
+          <w:color w:val="9CDCFE"/>
+          <w:sz w:val="21"/>
+          <w:szCs w:val="21"/>
+        </w:rPr>
+        <w:t>"</w:t>
+      </w:r>
+      <w:proofErr w:type="spellStart"/>
+      <w:r>
+        <w:rPr>
+          <w:rFonts w:ascii="Consolas" w:hAnsi="Consolas"/>
+          <w:color w:val="9CDCFE"/>
+          <w:sz w:val="21"/>
+          <w:szCs w:val="21"/>
+        </w:rPr>
+        <w:t>upcomingTasks</w:t>
+      </w:r>
+      <w:proofErr w:type="spellEnd"/>
+      <w:r>
+        <w:rPr>
+          <w:rFonts w:ascii="Consolas" w:hAnsi="Consolas"/>
+          <w:color w:val="9CDCFE"/>
+          <w:sz w:val="21"/>
+          <w:szCs w:val="21"/>
+        </w:rPr>
+        <w:t>"</w:t>
+      </w:r>
+      <w:r>
+        <w:rPr>
+          <w:rFonts w:ascii="Consolas" w:hAnsi="Consolas"/>
+          <w:color w:val="D4D4D4"/>
+          <w:sz w:val="21"/>
+          <w:szCs w:val="21"/>
+        </w:rPr>
+        <w:t>: [</w:t>
+      </w:r>
+    </w:p>
+    <w:p>
+      <w:pPr>
+        <w:shd w:val="clear" w:color="auto" w:fill="1E1E1E"/>
+        <w:spacing w:line="285" w:lineRule="atLeast"/>
+        <w:rPr>
+          <w:rFonts w:ascii="Consolas" w:hAnsi="Consolas"/>
+          <w:color w:val="D4D4D4"/>
+          <w:sz w:val="21"/>
+          <w:szCs w:val="21"/>
+        </w:rPr>
+      </w:pPr>
+      <w:r>
+        <w:rPr>
+          <w:rFonts w:ascii="Consolas" w:hAnsi="Consolas"/>
+          <w:color w:val="D4D4D4"/>
+          <w:sz w:val="21"/>
+          <w:szCs w:val="21"/>
+        </w:rPr>
+        <w:t>        {</w:t>
+      </w:r>
+    </w:p>
+    <w:p>
+      <w:pPr>
+        <w:shd w:val="clear" w:color="auto" w:fill="1E1E1E"/>
+        <w:spacing w:line="285" w:lineRule="atLeast"/>
+        <w:rPr>
+          <w:rFonts w:ascii="Consolas" w:hAnsi="Consolas"/>
+          <w:color w:val="D4D4D4"/>
+          <w:sz w:val="21"/>
+          <w:szCs w:val="21"/>
+        </w:rPr>
+      </w:pPr>
+      <w:r>
+        <w:rPr>
+          <w:rFonts w:ascii="Consolas" w:hAnsi="Consolas"/>
+          <w:color w:val="D4D4D4"/>
+          <w:sz w:val="21"/>
+          <w:szCs w:val="21"/>
+        </w:rPr>
+        <w:t xml:space="preserve">            </w:t>
+      </w:r>
+      <w:r>
+        <w:rPr>
+          <w:rFonts w:ascii="Consolas" w:hAnsi="Consolas"/>
+          <w:color w:val="9CDCFE"/>
+          <w:sz w:val="21"/>
+          <w:szCs w:val="21"/>
+        </w:rPr>
+        <w:t>"title"</w:t>
+      </w:r>
+      <w:r>
+        <w:rPr>
+          <w:rFonts w:ascii="Consolas" w:hAnsi="Consolas"/>
+          <w:color w:val="D4D4D4"/>
+          <w:sz w:val="21"/>
+          <w:szCs w:val="21"/>
+        </w:rPr>
+        <w:t xml:space="preserve">: </w:t>
+      </w:r>
+      <w:r>
+        <w:rPr>
+          <w:rFonts w:ascii="Consolas" w:hAnsi="Consolas"/>
+          <w:color w:val="CE9178"/>
+          <w:sz w:val="21"/>
+          <w:szCs w:val="21"/>
+        </w:rPr>
+        <w:t>"task1"</w:t>
+      </w:r>
+      <w:r>
+        <w:rPr>
+          <w:rFonts w:ascii="Consolas" w:hAnsi="Consolas"/>
+          <w:color w:val="D4D4D4"/>
+          <w:sz w:val="21"/>
+          <w:szCs w:val="21"/>
+        </w:rPr>
+        <w:t>,</w:t>
+      </w:r>
+    </w:p>
+    <w:p>
+      <w:pPr>
+        <w:shd w:val="clear" w:color="auto" w:fill="1E1E1E"/>
+        <w:spacing w:line="285" w:lineRule="atLeast"/>
+        <w:rPr>
+          <w:rFonts w:ascii="Consolas" w:hAnsi="Consolas"/>
+          <w:color w:val="D4D4D4"/>
+          <w:sz w:val="21"/>
+          <w:szCs w:val="21"/>
+        </w:rPr>
+      </w:pPr>
+      <w:r>
+        <w:rPr>
+          <w:rFonts w:ascii="Consolas" w:hAnsi="Consolas"/>
+          <w:color w:val="D4D4D4"/>
+          <w:sz w:val="21"/>
+          <w:szCs w:val="21"/>
+        </w:rPr>
+        <w:t xml:space="preserve">            </w:t>
+      </w:r>
+      <w:r>
+        <w:rPr>
+          <w:rFonts w:ascii="Consolas" w:hAnsi="Consolas"/>
+          <w:color w:val="9CDCFE"/>
+          <w:sz w:val="21"/>
+          <w:szCs w:val="21"/>
+        </w:rPr>
+        <w:t>"</w:t>
+      </w:r>
+      <w:proofErr w:type="spellStart"/>
+      <w:r>
+        <w:rPr>
+          <w:rFonts w:ascii="Consolas" w:hAnsi="Consolas"/>
+          <w:color w:val="9CDCFE"/>
+          <w:sz w:val="21"/>
+          <w:szCs w:val="21"/>
+        </w:rPr>
+        <w:t>dueDate</w:t>
+      </w:r>
+      <w:proofErr w:type="spellEnd"/>
+      <w:r>
+        <w:rPr>
+          <w:rFonts w:ascii="Consolas" w:hAnsi="Consolas"/>
+          <w:color w:val="9CDCFE"/>
+          <w:sz w:val="21"/>
+          <w:szCs w:val="21"/>
+        </w:rPr>
+        <w:t>"</w:t>
+      </w:r>
+      <w:r>
+        <w:rPr>
+          <w:rFonts w:ascii="Consolas" w:hAnsi="Consolas"/>
+          <w:color w:val="D4D4D4"/>
+          <w:sz w:val="21"/>
+          <w:szCs w:val="21"/>
+        </w:rPr>
+        <w:t xml:space="preserve">: </w:t>
+      </w:r>
+      <w:r>
+        <w:rPr>
+          <w:rFonts w:ascii="Consolas" w:hAnsi="Consolas"/>
+          <w:color w:val="B5CEA8"/>
+          <w:sz w:val="21"/>
+          <w:szCs w:val="21"/>
+        </w:rPr>
+        <w:t>20220130</w:t>
+      </w:r>
+    </w:p>
+    <w:p>
+      <w:pPr>
+        <w:shd w:val="clear" w:color="auto" w:fill="1E1E1E"/>
+        <w:spacing w:line="285" w:lineRule="atLeast"/>
+        <w:rPr>
+          <w:rFonts w:ascii="Consolas" w:hAnsi="Consolas"/>
+          <w:color w:val="D4D4D4"/>
+          <w:sz w:val="21"/>
+          <w:szCs w:val="21"/>
+        </w:rPr>
+      </w:pPr>
+      <w:r>
+        <w:rPr>
+          <w:rFonts w:ascii="Consolas" w:hAnsi="Consolas"/>
+          <w:color w:val="D4D4D4"/>
+          <w:sz w:val="21"/>
+          <w:szCs w:val="21"/>
+        </w:rPr>
+        <w:t>        }</w:t>
+      </w:r>
+    </w:p>
+    <w:p>
+      <w:pPr>
+        <w:shd w:val="clear" w:color="auto" w:fill="1E1E1E"/>
+        <w:spacing w:line="285" w:lineRule="atLeast"/>
+        <w:rPr>
+          <w:rFonts w:ascii="Consolas" w:hAnsi="Consolas"/>
+          <w:color w:val="D4D4D4"/>
+          <w:sz w:val="21"/>
+          <w:szCs w:val="21"/>
+        </w:rPr>
+      </w:pPr>
+      <w:r>
+        <w:rPr>
+          <w:rFonts w:ascii="Consolas" w:hAnsi="Consolas"/>
+          <w:color w:val="D4D4D4"/>
+          <w:sz w:val="21"/>
+          <w:szCs w:val="21"/>
+        </w:rPr>
+        <w:t>    ],</w:t>
+      </w:r>
+    </w:p>
+    <w:p>
+      <w:pPr>
+        <w:shd w:val="clear" w:color="auto" w:fill="1E1E1E"/>
+        <w:spacing w:line="285" w:lineRule="atLeast"/>
+        <w:rPr>
+          <w:rFonts w:ascii="Consolas" w:hAnsi="Consolas"/>
+          <w:color w:val="D4D4D4"/>
+          <w:sz w:val="21"/>
+          <w:szCs w:val="21"/>
+        </w:rPr>
+      </w:pPr>
+      <w:r>
+        <w:rPr>
+          <w:rFonts w:ascii="Consolas" w:hAnsi="Consolas"/>
+          <w:color w:val="D4D4D4"/>
+          <w:sz w:val="21"/>
+          <w:szCs w:val="21"/>
+        </w:rPr>
+        <w:t xml:space="preserve">    </w:t>
+      </w:r>
+      <w:r>
+        <w:rPr>
+          <w:rFonts w:ascii="Consolas" w:hAnsi="Consolas"/>
+          <w:color w:val="9CDCFE"/>
+          <w:sz w:val="21"/>
+          <w:szCs w:val="21"/>
+        </w:rPr>
+        <w:t>"</w:t>
+      </w:r>
+      <w:proofErr w:type="spellStart"/>
+      <w:r>
+        <w:rPr>
+          <w:rFonts w:ascii="Consolas" w:hAnsi="Consolas"/>
+          <w:color w:val="9CDCFE"/>
+          <w:sz w:val="21"/>
+          <w:szCs w:val="21"/>
+        </w:rPr>
+        <w:t>currentTasks</w:t>
+      </w:r>
+      <w:proofErr w:type="spellEnd"/>
+      <w:r>
+        <w:rPr>
+          <w:rFonts w:ascii="Consolas" w:hAnsi="Consolas"/>
+          <w:color w:val="9CDCFE"/>
+          <w:sz w:val="21"/>
+          <w:szCs w:val="21"/>
+        </w:rPr>
+        <w:t>"</w:t>
+      </w:r>
+      <w:r>
+        <w:rPr>
+          <w:rFonts w:ascii="Consolas" w:hAnsi="Consolas"/>
+          <w:color w:val="D4D4D4"/>
+          <w:sz w:val="21"/>
+          <w:szCs w:val="21"/>
+        </w:rPr>
+        <w:t>: [</w:t>
+      </w:r>
+    </w:p>
+    <w:p>
+      <w:pPr>
+        <w:shd w:val="clear" w:color="auto" w:fill="1E1E1E"/>
+        <w:spacing w:line="285" w:lineRule="atLeast"/>
+        <w:rPr>
+          <w:rFonts w:ascii="Consolas" w:hAnsi="Consolas"/>
+          <w:color w:val="D4D4D4"/>
+          <w:sz w:val="21"/>
+          <w:szCs w:val="21"/>
+        </w:rPr>
+      </w:pPr>
+      <w:r>
+        <w:rPr>
+          <w:rFonts w:ascii="Consolas" w:hAnsi="Consolas"/>
+          <w:color w:val="D4D4D4"/>
+          <w:sz w:val="21"/>
+          <w:szCs w:val="21"/>
+        </w:rPr>
+        <w:t>        {</w:t>
+      </w:r>
+    </w:p>
+    <w:p>
+      <w:pPr>
+        <w:shd w:val="clear" w:color="auto" w:fill="1E1E1E"/>
+        <w:spacing w:line="285" w:lineRule="atLeast"/>
+        <w:rPr>
+          <w:rFonts w:ascii="Consolas" w:hAnsi="Consolas"/>
+          <w:color w:val="D4D4D4"/>
+          <w:sz w:val="21"/>
+          <w:szCs w:val="21"/>
+        </w:rPr>
+      </w:pPr>
+      <w:r>
+        <w:rPr>
+          <w:rFonts w:ascii="Consolas" w:hAnsi="Consolas"/>
+          <w:color w:val="D4D4D4"/>
+          <w:sz w:val="21"/>
+          <w:szCs w:val="21"/>
+        </w:rPr>
+        <w:t xml:space="preserve">            </w:t>
+      </w:r>
+      <w:r>
+        <w:rPr>
+          <w:rFonts w:ascii="Consolas" w:hAnsi="Consolas"/>
+          <w:color w:val="9CDCFE"/>
+          <w:sz w:val="21"/>
+          <w:szCs w:val="21"/>
+        </w:rPr>
+        <w:t>"title"</w:t>
+      </w:r>
+      <w:r>
+        <w:rPr>
+          <w:rFonts w:ascii="Consolas" w:hAnsi="Consolas"/>
+          <w:color w:val="D4D4D4"/>
+          <w:sz w:val="21"/>
+          <w:szCs w:val="21"/>
+        </w:rPr>
+        <w:t xml:space="preserve">: </w:t>
+      </w:r>
+      <w:r>
+        <w:rPr>
+          <w:rFonts w:ascii="Consolas" w:hAnsi="Consolas"/>
+          <w:color w:val="CE9178"/>
+          <w:sz w:val="21"/>
+          <w:szCs w:val="21"/>
+        </w:rPr>
+        <w:t>"task2"</w:t>
+      </w:r>
+      <w:r>
+        <w:rPr>
+          <w:rFonts w:ascii="Consolas" w:hAnsi="Consolas"/>
+          <w:color w:val="D4D4D4"/>
+          <w:sz w:val="21"/>
+          <w:szCs w:val="21"/>
+        </w:rPr>
+        <w:t>,</w:t>
+      </w:r>
+    </w:p>
+    <w:p>
+      <w:pPr>
+        <w:shd w:val="clear" w:color="auto" w:fill="1E1E1E"/>
+        <w:spacing w:line="285" w:lineRule="atLeast"/>
+        <w:rPr>
+          <w:rFonts w:ascii="Consolas" w:hAnsi="Consolas"/>
+          <w:color w:val="D4D4D4"/>
+          <w:sz w:val="21"/>
+          <w:szCs w:val="21"/>
+        </w:rPr>
+      </w:pPr>
+      <w:r>
+        <w:rPr>
+          <w:rFonts w:ascii="Consolas" w:hAnsi="Consolas"/>
+          <w:color w:val="D4D4D4"/>
+          <w:sz w:val="21"/>
+          <w:szCs w:val="21"/>
+        </w:rPr>
+        <w:t xml:space="preserve">            </w:t>
+      </w:r>
+      <w:r>
+        <w:rPr>
+          <w:rFonts w:ascii="Consolas" w:hAnsi="Consolas"/>
+          <w:color w:val="9CDCFE"/>
+          <w:sz w:val="21"/>
+          <w:szCs w:val="21"/>
+        </w:rPr>
+        <w:t>"</w:t>
+      </w:r>
+      <w:proofErr w:type="spellStart"/>
+      <w:r>
+        <w:rPr>
+          <w:rFonts w:ascii="Consolas" w:hAnsi="Consolas"/>
+          <w:color w:val="9CDCFE"/>
+          <w:sz w:val="21"/>
+          <w:szCs w:val="21"/>
+        </w:rPr>
+        <w:t>dueDate</w:t>
+      </w:r>
+      <w:proofErr w:type="spellEnd"/>
+      <w:r>
+        <w:rPr>
+          <w:rFonts w:ascii="Consolas" w:hAnsi="Consolas"/>
+          <w:color w:val="9CDCFE"/>
+          <w:sz w:val="21"/>
+          <w:szCs w:val="21"/>
+        </w:rPr>
+        <w:t>"</w:t>
+      </w:r>
+      <w:r>
+        <w:rPr>
+          <w:rFonts w:ascii="Consolas" w:hAnsi="Consolas"/>
+          <w:color w:val="D4D4D4"/>
+          <w:sz w:val="21"/>
+          <w:szCs w:val="21"/>
+        </w:rPr>
+        <w:t xml:space="preserve">: </w:t>
+      </w:r>
+      <w:r>
+        <w:rPr>
+          <w:rFonts w:ascii="Consolas" w:hAnsi="Consolas"/>
+          <w:color w:val="B5CEA8"/>
+          <w:sz w:val="21"/>
+          <w:szCs w:val="21"/>
+        </w:rPr>
+        <w:t>20220110</w:t>
+      </w:r>
+    </w:p>
+    <w:p>
+      <w:pPr>
+        <w:shd w:val="clear" w:color="auto" w:fill="1E1E1E"/>
+        <w:spacing w:line="285" w:lineRule="atLeast"/>
+        <w:rPr>
+          <w:rFonts w:ascii="Consolas" w:hAnsi="Consolas"/>
+          <w:color w:val="D4D4D4"/>
+          <w:sz w:val="21"/>
+          <w:szCs w:val="21"/>
+        </w:rPr>
+      </w:pPr>
+      <w:r>
+        <w:rPr>
+          <w:rFonts w:ascii="Consolas" w:hAnsi="Consolas"/>
+          <w:color w:val="D4D4D4"/>
+          <w:sz w:val="21"/>
+          <w:szCs w:val="21"/>
+        </w:rPr>
+        <w:t>        }</w:t>
+      </w:r>
+    </w:p>
+    <w:p>
+      <w:pPr>
+        <w:shd w:val="clear" w:color="auto" w:fill="1E1E1E"/>
+        <w:spacing w:line="285" w:lineRule="atLeast"/>
+        <w:rPr>
+          <w:rFonts w:ascii="Consolas" w:hAnsi="Consolas"/>
+          <w:color w:val="D4D4D4"/>
+          <w:sz w:val="21"/>
+          <w:szCs w:val="21"/>
+        </w:rPr>
+      </w:pPr>
+      <w:r>
+        <w:rPr>
+          <w:rFonts w:ascii="Consolas" w:hAnsi="Consolas"/>
+          <w:color w:val="D4D4D4"/>
+          <w:sz w:val="21"/>
+          <w:szCs w:val="21"/>
+        </w:rPr>
+        <w:t>    ],</w:t>
+      </w:r>
+    </w:p>
+    <w:p>
+      <w:pPr>
+        <w:shd w:val="clear" w:color="auto" w:fill="1E1E1E"/>
+        <w:spacing w:line="285" w:lineRule="atLeast"/>
+        <w:rPr>
+          <w:rFonts w:ascii="Consolas" w:hAnsi="Consolas"/>
+          <w:color w:val="D4D4D4"/>
+          <w:sz w:val="21"/>
+          <w:szCs w:val="21"/>
+        </w:rPr>
+      </w:pPr>
+      <w:r>
+        <w:rPr>
+          <w:rFonts w:ascii="Consolas" w:hAnsi="Consolas"/>
+          <w:color w:val="D4D4D4"/>
+          <w:sz w:val="21"/>
+          <w:szCs w:val="21"/>
+        </w:rPr>
+        <w:t xml:space="preserve">    </w:t>
+      </w:r>
+      <w:r>
+        <w:rPr>
+          <w:rFonts w:ascii="Consolas" w:hAnsi="Consolas"/>
+          <w:color w:val="9CDCFE"/>
+          <w:sz w:val="21"/>
+          <w:szCs w:val="21"/>
+        </w:rPr>
+        <w:t>"</w:t>
+      </w:r>
+      <w:proofErr w:type="spellStart"/>
+      <w:r>
+        <w:rPr>
+          <w:rFonts w:ascii="Consolas" w:hAnsi="Consolas"/>
+          <w:color w:val="9CDCFE"/>
+          <w:sz w:val="21"/>
+          <w:szCs w:val="21"/>
+        </w:rPr>
+        <w:t>completedTasks</w:t>
+      </w:r>
+      <w:proofErr w:type="spellEnd"/>
+      <w:r>
+        <w:rPr>
+          <w:rFonts w:ascii="Consolas" w:hAnsi="Consolas"/>
+          <w:color w:val="9CDCFE"/>
+          <w:sz w:val="21"/>
+          <w:szCs w:val="21"/>
+        </w:rPr>
+        <w:t>"</w:t>
+      </w:r>
+      <w:r>
+        <w:rPr>
+          <w:rFonts w:ascii="Consolas" w:hAnsi="Consolas"/>
+          <w:color w:val="D4D4D4"/>
+          <w:sz w:val="21"/>
+          <w:szCs w:val="21"/>
+        </w:rPr>
+        <w:t>: [</w:t>
+      </w:r>
+    </w:p>
+    <w:p>
+      <w:pPr>
+        <w:shd w:val="clear" w:color="auto" w:fill="1E1E1E"/>
+        <w:spacing w:line="285" w:lineRule="atLeast"/>
+        <w:rPr>
+          <w:rFonts w:ascii="Consolas" w:hAnsi="Consolas"/>
+          <w:color w:val="D4D4D4"/>
+          <w:sz w:val="21"/>
+          <w:szCs w:val="21"/>
+        </w:rPr>
+      </w:pPr>
+      <w:r>
+        <w:rPr>
+          <w:rFonts w:ascii="Consolas" w:hAnsi="Consolas"/>
+          <w:color w:val="D4D4D4"/>
+          <w:sz w:val="21"/>
+          <w:szCs w:val="21"/>
+        </w:rPr>
+        <w:t>        {</w:t>
+      </w:r>
+    </w:p>
+    <w:p>
+      <w:pPr>
+        <w:shd w:val="clear" w:color="auto" w:fill="1E1E1E"/>
+        <w:spacing w:line="285" w:lineRule="atLeast"/>
+        <w:rPr>
+          <w:rFonts w:ascii="Consolas" w:hAnsi="Consolas"/>
+          <w:color w:val="D4D4D4"/>
+          <w:sz w:val="21"/>
+          <w:szCs w:val="21"/>
+        </w:rPr>
+      </w:pPr>
+      <w:r>
+        <w:rPr>
+          <w:rFonts w:ascii="Consolas" w:hAnsi="Consolas"/>
+          <w:color w:val="D4D4D4"/>
+          <w:sz w:val="21"/>
+          <w:szCs w:val="21"/>
+        </w:rPr>
+        <w:t xml:space="preserve">            </w:t>
+      </w:r>
+      <w:r>
+        <w:rPr>
+          <w:rFonts w:ascii="Consolas" w:hAnsi="Consolas"/>
+          <w:color w:val="9CDCFE"/>
+          <w:sz w:val="21"/>
+          <w:szCs w:val="21"/>
+        </w:rPr>
+        <w:t>"title"</w:t>
+      </w:r>
+      <w:r>
+        <w:rPr>
+          <w:rFonts w:ascii="Consolas" w:hAnsi="Consolas"/>
+          <w:color w:val="D4D4D4"/>
+          <w:sz w:val="21"/>
+          <w:szCs w:val="21"/>
+        </w:rPr>
+        <w:t xml:space="preserve">: </w:t>
+      </w:r>
+      <w:r>
+        <w:rPr>
+          <w:rFonts w:ascii="Consolas" w:hAnsi="Consolas"/>
+          <w:color w:val="CE9178"/>
+          <w:sz w:val="21"/>
+          <w:szCs w:val="21"/>
+        </w:rPr>
+        <w:t>"task3"</w:t>
+      </w:r>
+      <w:r>
+        <w:rPr>
+          <w:rFonts w:ascii="Consolas" w:hAnsi="Consolas"/>
+          <w:color w:val="D4D4D4"/>
+          <w:sz w:val="21"/>
+          <w:szCs w:val="21"/>
+        </w:rPr>
+        <w:t>,</w:t>
+      </w:r>
+    </w:p>
+    <w:p>
+      <w:pPr>
+        <w:shd w:val="clear" w:color="auto" w:fill="1E1E1E"/>
+        <w:spacing w:line="285" w:lineRule="atLeast"/>
+        <w:rPr>
+          <w:rFonts w:ascii="Consolas" w:hAnsi="Consolas"/>
+          <w:color w:val="D4D4D4"/>
+          <w:sz w:val="21"/>
+          <w:szCs w:val="21"/>
+        </w:rPr>
+      </w:pPr>
+      <w:r>
+        <w:rPr>
+          <w:rFonts w:ascii="Consolas" w:hAnsi="Consolas"/>
+          <w:color w:val="D4D4D4"/>
+          <w:sz w:val="21"/>
+          <w:szCs w:val="21"/>
+        </w:rPr>
+        <w:t xml:space="preserve">            </w:t>
+      </w:r>
+      <w:r>
+        <w:rPr>
+          <w:rFonts w:ascii="Consolas" w:hAnsi="Consolas"/>
+          <w:color w:val="9CDCFE"/>
+          <w:sz w:val="21"/>
+          <w:szCs w:val="21"/>
+        </w:rPr>
+        <w:t>"</w:t>
+      </w:r>
+      <w:proofErr w:type="spellStart"/>
+      <w:r>
+        <w:rPr>
+          <w:rFonts w:ascii="Consolas" w:hAnsi="Consolas"/>
+          <w:color w:val="9CDCFE"/>
+          <w:sz w:val="21"/>
+          <w:szCs w:val="21"/>
+        </w:rPr>
+        <w:t>dueDate</w:t>
+      </w:r>
+      <w:proofErr w:type="spellEnd"/>
+      <w:r>
+        <w:rPr>
+          <w:rFonts w:ascii="Consolas" w:hAnsi="Consolas"/>
+          <w:color w:val="9CDCFE"/>
+          <w:sz w:val="21"/>
+          <w:szCs w:val="21"/>
+        </w:rPr>
+        <w:t>"</w:t>
+      </w:r>
+      <w:r>
+        <w:rPr>
+          <w:rFonts w:ascii="Consolas" w:hAnsi="Consolas"/>
+          <w:color w:val="D4D4D4"/>
+          <w:sz w:val="21"/>
+          <w:szCs w:val="21"/>
+        </w:rPr>
+        <w:t xml:space="preserve">: </w:t>
+      </w:r>
+      <w:r>
+        <w:rPr>
+          <w:rFonts w:ascii="Consolas" w:hAnsi="Consolas"/>
+          <w:color w:val="B5CEA8"/>
+          <w:sz w:val="21"/>
+          <w:szCs w:val="21"/>
+        </w:rPr>
+        <w:t>20220103</w:t>
+      </w:r>
+    </w:p>
+    <w:p>
+      <w:pPr>
+        <w:shd w:val="clear" w:color="auto" w:fill="1E1E1E"/>
+        <w:spacing w:line="285" w:lineRule="atLeast"/>
+        <w:rPr>
+          <w:rFonts w:ascii="Consolas" w:hAnsi="Consolas"/>
+          <w:color w:val="D4D4D4"/>
+          <w:sz w:val="21"/>
+          <w:szCs w:val="21"/>
+        </w:rPr>
+      </w:pPr>
+      <w:r>
+        <w:rPr>
+          <w:rFonts w:ascii="Consolas" w:hAnsi="Consolas"/>
+          <w:color w:val="D4D4D4"/>
+          <w:sz w:val="21"/>
+          <w:szCs w:val="21"/>
+        </w:rPr>
+        <w:t>        }</w:t>
+      </w:r>
+    </w:p>
+    <w:p>
+      <w:pPr>
+        <w:shd w:val="clear" w:color="auto" w:fill="1E1E1E"/>
+        <w:spacing w:line="285" w:lineRule="atLeast"/>
+        <w:rPr>
+          <w:rFonts w:ascii="Consolas" w:hAnsi="Consolas"/>
+          <w:color w:val="D4D4D4"/>
+          <w:sz w:val="21"/>
+          <w:szCs w:val="21"/>
+        </w:rPr>
+      </w:pPr>
+      <w:r>
+        <w:rPr>
+          <w:rFonts w:ascii="Consolas" w:hAnsi="Consolas"/>
+          <w:color w:val="D4D4D4"/>
+          <w:sz w:val="21"/>
+          <w:szCs w:val="21"/>
+        </w:rPr>
+        <w:t>    ]</w:t>
+      </w:r>
+    </w:p>
+    <w:p>
+      <w:pPr>
+        <w:shd w:val="clear" w:color="auto" w:fill="1E1E1E"/>
+        <w:spacing w:line="285" w:lineRule="atLeast"/>
+        <w:rPr>
+          <w:rFonts w:ascii="Consolas" w:hAnsi="Consolas"/>
+          <w:color w:val="D4D4D4"/>
+          <w:sz w:val="21"/>
+          <w:szCs w:val="21"/>
+        </w:rPr>
+      </w:pPr>
+      <w:r>
+        <w:rPr>
+          <w:rFonts w:ascii="Consolas" w:hAnsi="Consolas"/>
+          <w:color w:val="D4D4D4"/>
+          <w:sz w:val="21"/>
+          <w:szCs w:val="21"/>
+        </w:rPr>
+        <w:t>}</w:t>
+      </w:r>
     </w:p>
     <w:p>
       <w:pPr>
@@ -5170,201 +8260,38 @@
           <w:color w:val="FF0000"/>
         </w:rPr>
       </w:pPr>
-      <w:r>
+    </w:p>
+    <w:p>
+      <w:pPr>
         <w:rPr>
           <w:i/>
           <w:iCs/>
           <w:color w:val="FF0000"/>
         </w:rPr>
-        <w:t>[</w:t>
-      </w:r>
-      <w:r>
-        <w:rPr>
-          <w:i/>
-          <w:iCs/>
-          <w:color w:val="FF0000"/>
-        </w:rPr>
-        <w:t>Create an ORD based on the proposed business rules</w:t>
-      </w:r>
-      <w:r>
-        <w:rPr>
-          <w:i/>
-          <w:iCs/>
-          <w:color w:val="FF0000"/>
-        </w:rPr>
-        <w:t>]</w:t>
-      </w:r>
-    </w:p>
-    <w:p>
-      <w:pPr>
-        <w:rPr>
-          <w:i/>
-          <w:iCs/>
-          <w:color w:val="FF0000"/>
-        </w:rPr>
-      </w:pPr>
-    </w:p>
-    <w:p>
-      <w:pPr>
-        <w:pStyle w:val="Heading2"/>
-      </w:pPr>
-      <w:bookmarkStart w:id="10" w:name="_Toc32226132"/>
-      <w:r>
-        <w:t>2.3.</w:t>
-      </w:r>
-      <w:r>
-        <w:tab/>
-        <w:t xml:space="preserve">NoSQL Document </w:t>
-      </w:r>
-      <w:r>
-        <w:t>Diagram</w:t>
-      </w:r>
-      <w:bookmarkEnd w:id="10"/>
-    </w:p>
-    <w:p>
-      <w:pPr>
-        <w:rPr>
-          <w:i/>
-          <w:iCs/>
-          <w:color w:val="FF0000"/>
-        </w:rPr>
-      </w:pPr>
-      <w:r>
-        <w:rPr>
-          <w:i/>
-          <w:iCs/>
-          <w:color w:val="FF0000"/>
-        </w:rPr>
-        <w:t>[</w:t>
-      </w:r>
-      <w:r>
-        <w:rPr>
-          <w:i/>
-          <w:iCs/>
-          <w:color w:val="FF0000"/>
-        </w:rPr>
-        <w:t>Cover</w:t>
-      </w:r>
-      <w:r>
-        <w:rPr>
-          <w:i/>
-          <w:iCs/>
-          <w:color w:val="FF0000"/>
-        </w:rPr>
-        <w:t>t</w:t>
-      </w:r>
-      <w:r>
-        <w:rPr>
-          <w:i/>
-          <w:iCs/>
-          <w:color w:val="FF0000"/>
-        </w:rPr>
-        <w:t xml:space="preserve"> the above ORD into a NoSQL Document Diagram</w:t>
-      </w:r>
-      <w:r>
-        <w:rPr>
-          <w:i/>
-          <w:iCs/>
-          <w:color w:val="FF0000"/>
-        </w:rPr>
-        <w:t>]</w:t>
-      </w:r>
-    </w:p>
-    <w:p>
-      <w:pPr>
-        <w:rPr>
-          <w:i/>
-          <w:iCs/>
-          <w:color w:val="FF0000"/>
-        </w:rPr>
-      </w:pPr>
-    </w:p>
-    <w:p>
-      <w:pPr>
-        <w:pStyle w:val="Heading2"/>
-      </w:pPr>
-      <w:bookmarkStart w:id="11" w:name="_Toc32226133"/>
-      <w:r>
-        <w:t>2.4.</w:t>
-      </w:r>
-      <w:r>
-        <w:tab/>
-        <w:t>NoSQL Data Structure</w:t>
-      </w:r>
-      <w:bookmarkEnd w:id="11"/>
-    </w:p>
-    <w:p>
-      <w:pPr>
-        <w:rPr>
-          <w:i/>
-          <w:iCs/>
-          <w:color w:val="FF0000"/>
-        </w:rPr>
-      </w:pPr>
-      <w:r>
-        <w:rPr>
-          <w:i/>
-          <w:iCs/>
-          <w:color w:val="FF0000"/>
-        </w:rPr>
-        <w:t>[</w:t>
-      </w:r>
-      <w:r>
-        <w:rPr>
-          <w:i/>
-          <w:iCs/>
-          <w:color w:val="FF0000"/>
-        </w:rPr>
-        <w:t>Cover</w:t>
-      </w:r>
-      <w:r>
-        <w:rPr>
-          <w:i/>
-          <w:iCs/>
-          <w:color w:val="FF0000"/>
-        </w:rPr>
-        <w:t>t</w:t>
-      </w:r>
-      <w:r>
-        <w:rPr>
-          <w:i/>
-          <w:iCs/>
-          <w:color w:val="FF0000"/>
-        </w:rPr>
-        <w:t xml:space="preserve"> the above NoSQL Document Diagram into a NoSQL Data Structure</w:t>
-      </w:r>
-      <w:r>
-        <w:rPr>
-          <w:i/>
-          <w:iCs/>
-          <w:color w:val="FF0000"/>
-        </w:rPr>
-        <w:t xml:space="preserve"> (JSON data)</w:t>
-      </w:r>
-      <w:r>
-        <w:rPr>
-          <w:i/>
-          <w:iCs/>
-          <w:color w:val="FF0000"/>
-        </w:rPr>
-        <w:t>]</w:t>
-      </w:r>
-    </w:p>
-    <w:p>
-      <w:pPr>
-        <w:rPr>
-          <w:i/>
-          <w:iCs/>
-          <w:color w:val="FF0000"/>
-        </w:rPr>
-      </w:pPr>
+      </w:pPr>
+    </w:p>
+    <w:p>
+      <w:pPr>
+        <w:rPr>
+          <w:rFonts w:eastAsiaTheme="majorEastAsia" w:cstheme="majorBidi"/>
+          <w:b/>
+          <w:color w:val="000000" w:themeColor="text1"/>
+          <w:sz w:val="32"/>
+          <w:szCs w:val="32"/>
+          <w:u w:val="single"/>
+        </w:rPr>
+      </w:pPr>
+      <w:bookmarkStart w:id="12" w:name="_Toc32226134"/>
+      <w:r>
+        <w:br w:type="page"/>
+      </w:r>
     </w:p>
     <w:p>
       <w:pPr>
         <w:pStyle w:val="Heading1"/>
       </w:pPr>
-      <w:bookmarkStart w:id="12" w:name="_Toc32226134"/>
-      <w:r>
+      <w:r>
+        <w:lastRenderedPageBreak/>
         <w:t xml:space="preserve">SECTION 3: </w:t>
       </w:r>
       <w:r>
@@ -5600,8 +8527,8 @@
     </w:p>
     <w:p/>
     <w:sectPr>
-      <w:headerReference w:type="default" r:id="rId17"/>
-      <w:footerReference w:type="default" r:id="rId18"/>
+      <w:headerReference w:type="default" r:id="rId18"/>
+      <w:footerReference w:type="default" r:id="rId19"/>
       <w:pgSz w:w="12240" w:h="15840"/>
       <w:pgMar w:top="1440" w:right="1440" w:bottom="1440" w:left="1440" w:header="720" w:footer="720" w:gutter="0"/>
       <w:cols w:space="720"/>
@@ -6561,6 +9488,232 @@
     </w:lvl>
   </w:abstractNum>
   <w:abstractNum w:abstractNumId="7" w15:restartNumberingAfterBreak="0">
+    <w:nsid w:val="4B12403A"/>
+    <w:multiLevelType w:val="hybridMultilevel"/>
+    <w:tmpl w:val="4B3498EE"/>
+    <w:lvl w:ilvl="0" w:tplc="04090001">
+      <w:start w:val="1"/>
+      <w:numFmt w:val="bullet"/>
+      <w:lvlText w:val=""/>
+      <w:lvlJc w:val="left"/>
+      <w:pPr>
+        <w:ind w:left="720" w:hanging="360"/>
+      </w:pPr>
+      <w:rPr>
+        <w:rFonts w:ascii="Symbol" w:hAnsi="Symbol" w:hint="default"/>
+      </w:rPr>
+    </w:lvl>
+    <w:lvl w:ilvl="1" w:tplc="04090003" w:tentative="1">
+      <w:start w:val="1"/>
+      <w:numFmt w:val="bullet"/>
+      <w:lvlText w:val="o"/>
+      <w:lvlJc w:val="left"/>
+      <w:pPr>
+        <w:ind w:left="1440" w:hanging="360"/>
+      </w:pPr>
+      <w:rPr>
+        <w:rFonts w:ascii="Courier New" w:hAnsi="Courier New" w:cs="Courier New" w:hint="default"/>
+      </w:rPr>
+    </w:lvl>
+    <w:lvl w:ilvl="2" w:tplc="04090005" w:tentative="1">
+      <w:start w:val="1"/>
+      <w:numFmt w:val="bullet"/>
+      <w:lvlText w:val=""/>
+      <w:lvlJc w:val="left"/>
+      <w:pPr>
+        <w:ind w:left="2160" w:hanging="360"/>
+      </w:pPr>
+      <w:rPr>
+        <w:rFonts w:ascii="Wingdings" w:hAnsi="Wingdings" w:hint="default"/>
+      </w:rPr>
+    </w:lvl>
+    <w:lvl w:ilvl="3" w:tplc="04090001" w:tentative="1">
+      <w:start w:val="1"/>
+      <w:numFmt w:val="bullet"/>
+      <w:lvlText w:val=""/>
+      <w:lvlJc w:val="left"/>
+      <w:pPr>
+        <w:ind w:left="2880" w:hanging="360"/>
+      </w:pPr>
+      <w:rPr>
+        <w:rFonts w:ascii="Symbol" w:hAnsi="Symbol" w:hint="default"/>
+      </w:rPr>
+    </w:lvl>
+    <w:lvl w:ilvl="4" w:tplc="04090003" w:tentative="1">
+      <w:start w:val="1"/>
+      <w:numFmt w:val="bullet"/>
+      <w:lvlText w:val="o"/>
+      <w:lvlJc w:val="left"/>
+      <w:pPr>
+        <w:ind w:left="3600" w:hanging="360"/>
+      </w:pPr>
+      <w:rPr>
+        <w:rFonts w:ascii="Courier New" w:hAnsi="Courier New" w:cs="Courier New" w:hint="default"/>
+      </w:rPr>
+    </w:lvl>
+    <w:lvl w:ilvl="5" w:tplc="04090005" w:tentative="1">
+      <w:start w:val="1"/>
+      <w:numFmt w:val="bullet"/>
+      <w:lvlText w:val=""/>
+      <w:lvlJc w:val="left"/>
+      <w:pPr>
+        <w:ind w:left="4320" w:hanging="360"/>
+      </w:pPr>
+      <w:rPr>
+        <w:rFonts w:ascii="Wingdings" w:hAnsi="Wingdings" w:hint="default"/>
+      </w:rPr>
+    </w:lvl>
+    <w:lvl w:ilvl="6" w:tplc="04090001" w:tentative="1">
+      <w:start w:val="1"/>
+      <w:numFmt w:val="bullet"/>
+      <w:lvlText w:val=""/>
+      <w:lvlJc w:val="left"/>
+      <w:pPr>
+        <w:ind w:left="5040" w:hanging="360"/>
+      </w:pPr>
+      <w:rPr>
+        <w:rFonts w:ascii="Symbol" w:hAnsi="Symbol" w:hint="default"/>
+      </w:rPr>
+    </w:lvl>
+    <w:lvl w:ilvl="7" w:tplc="04090003" w:tentative="1">
+      <w:start w:val="1"/>
+      <w:numFmt w:val="bullet"/>
+      <w:lvlText w:val="o"/>
+      <w:lvlJc w:val="left"/>
+      <w:pPr>
+        <w:ind w:left="5760" w:hanging="360"/>
+      </w:pPr>
+      <w:rPr>
+        <w:rFonts w:ascii="Courier New" w:hAnsi="Courier New" w:cs="Courier New" w:hint="default"/>
+      </w:rPr>
+    </w:lvl>
+    <w:lvl w:ilvl="8" w:tplc="04090005" w:tentative="1">
+      <w:start w:val="1"/>
+      <w:numFmt w:val="bullet"/>
+      <w:lvlText w:val=""/>
+      <w:lvlJc w:val="left"/>
+      <w:pPr>
+        <w:ind w:left="6480" w:hanging="360"/>
+      </w:pPr>
+      <w:rPr>
+        <w:rFonts w:ascii="Wingdings" w:hAnsi="Wingdings" w:hint="default"/>
+      </w:rPr>
+    </w:lvl>
+  </w:abstractNum>
+  <w:abstractNum w:abstractNumId="8" w15:restartNumberingAfterBreak="0">
+    <w:nsid w:val="61BE1324"/>
+    <w:multiLevelType w:val="hybridMultilevel"/>
+    <w:tmpl w:val="1C74E280"/>
+    <w:lvl w:ilvl="0" w:tplc="04090003">
+      <w:start w:val="1"/>
+      <w:numFmt w:val="bullet"/>
+      <w:lvlText w:val="o"/>
+      <w:lvlJc w:val="left"/>
+      <w:pPr>
+        <w:ind w:left="720" w:hanging="360"/>
+      </w:pPr>
+      <w:rPr>
+        <w:rFonts w:ascii="Courier New" w:hAnsi="Courier New" w:cs="Courier New" w:hint="default"/>
+      </w:rPr>
+    </w:lvl>
+    <w:lvl w:ilvl="1" w:tplc="04090003" w:tentative="1">
+      <w:start w:val="1"/>
+      <w:numFmt w:val="bullet"/>
+      <w:lvlText w:val="o"/>
+      <w:lvlJc w:val="left"/>
+      <w:pPr>
+        <w:ind w:left="1440" w:hanging="360"/>
+      </w:pPr>
+      <w:rPr>
+        <w:rFonts w:ascii="Courier New" w:hAnsi="Courier New" w:cs="Courier New" w:hint="default"/>
+      </w:rPr>
+    </w:lvl>
+    <w:lvl w:ilvl="2" w:tplc="04090005" w:tentative="1">
+      <w:start w:val="1"/>
+      <w:numFmt w:val="bullet"/>
+      <w:lvlText w:val=""/>
+      <w:lvlJc w:val="left"/>
+      <w:pPr>
+        <w:ind w:left="2160" w:hanging="360"/>
+      </w:pPr>
+      <w:rPr>
+        <w:rFonts w:ascii="Wingdings" w:hAnsi="Wingdings" w:hint="default"/>
+      </w:rPr>
+    </w:lvl>
+    <w:lvl w:ilvl="3" w:tplc="04090001" w:tentative="1">
+      <w:start w:val="1"/>
+      <w:numFmt w:val="bullet"/>
+      <w:lvlText w:val=""/>
+      <w:lvlJc w:val="left"/>
+      <w:pPr>
+        <w:ind w:left="2880" w:hanging="360"/>
+      </w:pPr>
+      <w:rPr>
+        <w:rFonts w:ascii="Symbol" w:hAnsi="Symbol" w:hint="default"/>
+      </w:rPr>
+    </w:lvl>
+    <w:lvl w:ilvl="4" w:tplc="04090003" w:tentative="1">
+      <w:start w:val="1"/>
+      <w:numFmt w:val="bullet"/>
+      <w:lvlText w:val="o"/>
+      <w:lvlJc w:val="left"/>
+      <w:pPr>
+        <w:ind w:left="3600" w:hanging="360"/>
+      </w:pPr>
+      <w:rPr>
+        <w:rFonts w:ascii="Courier New" w:hAnsi="Courier New" w:cs="Courier New" w:hint="default"/>
+      </w:rPr>
+    </w:lvl>
+    <w:lvl w:ilvl="5" w:tplc="04090005" w:tentative="1">
+      <w:start w:val="1"/>
+      <w:numFmt w:val="bullet"/>
+      <w:lvlText w:val=""/>
+      <w:lvlJc w:val="left"/>
+      <w:pPr>
+        <w:ind w:left="4320" w:hanging="360"/>
+      </w:pPr>
+      <w:rPr>
+        <w:rFonts w:ascii="Wingdings" w:hAnsi="Wingdings" w:hint="default"/>
+      </w:rPr>
+    </w:lvl>
+    <w:lvl w:ilvl="6" w:tplc="04090001" w:tentative="1">
+      <w:start w:val="1"/>
+      <w:numFmt w:val="bullet"/>
+      <w:lvlText w:val=""/>
+      <w:lvlJc w:val="left"/>
+      <w:pPr>
+        <w:ind w:left="5040" w:hanging="360"/>
+      </w:pPr>
+      <w:rPr>
+        <w:rFonts w:ascii="Symbol" w:hAnsi="Symbol" w:hint="default"/>
+      </w:rPr>
+    </w:lvl>
+    <w:lvl w:ilvl="7" w:tplc="04090003" w:tentative="1">
+      <w:start w:val="1"/>
+      <w:numFmt w:val="bullet"/>
+      <w:lvlText w:val="o"/>
+      <w:lvlJc w:val="left"/>
+      <w:pPr>
+        <w:ind w:left="5760" w:hanging="360"/>
+      </w:pPr>
+      <w:rPr>
+        <w:rFonts w:ascii="Courier New" w:hAnsi="Courier New" w:cs="Courier New" w:hint="default"/>
+      </w:rPr>
+    </w:lvl>
+    <w:lvl w:ilvl="8" w:tplc="04090005" w:tentative="1">
+      <w:start w:val="1"/>
+      <w:numFmt w:val="bullet"/>
+      <w:lvlText w:val=""/>
+      <w:lvlJc w:val="left"/>
+      <w:pPr>
+        <w:ind w:left="6480" w:hanging="360"/>
+      </w:pPr>
+      <w:rPr>
+        <w:rFonts w:ascii="Wingdings" w:hAnsi="Wingdings" w:hint="default"/>
+      </w:rPr>
+    </w:lvl>
+  </w:abstractNum>
+  <w:abstractNum w:abstractNumId="9" w15:restartNumberingAfterBreak="0">
     <w:nsid w:val="61E26E6A"/>
     <w:multiLevelType w:val="hybridMultilevel"/>
     <w:tmpl w:val="DB0E3048"/>
@@ -6673,7 +9826,7 @@
       </w:rPr>
     </w:lvl>
   </w:abstractNum>
-  <w:abstractNum w:abstractNumId="8" w15:restartNumberingAfterBreak="0">
+  <w:abstractNum w:abstractNumId="10" w15:restartNumberingAfterBreak="0">
     <w:nsid w:val="76044791"/>
     <w:multiLevelType w:val="hybridMultilevel"/>
     <w:tmpl w:val="9B2C772E"/>
@@ -6786,7 +9939,7 @@
       </w:rPr>
     </w:lvl>
   </w:abstractNum>
-  <w:abstractNum w:abstractNumId="9" w15:restartNumberingAfterBreak="0">
+  <w:abstractNum w:abstractNumId="11" w15:restartNumberingAfterBreak="0">
     <w:nsid w:val="79126F76"/>
     <w:multiLevelType w:val="hybridMultilevel"/>
     <w:tmpl w:val="A1C486AC"/>
@@ -6903,7 +10056,7 @@
     <w:abstractNumId w:val="2"/>
   </w:num>
   <w:num w:numId="2">
-    <w:abstractNumId w:val="7"/>
+    <w:abstractNumId w:val="9"/>
   </w:num>
   <w:num w:numId="3">
     <w:abstractNumId w:val="5"/>
@@ -6915,19 +10068,25 @@
     <w:abstractNumId w:val="3"/>
   </w:num>
   <w:num w:numId="6">
-    <w:abstractNumId w:val="8"/>
+    <w:abstractNumId w:val="10"/>
   </w:num>
   <w:num w:numId="7">
     <w:abstractNumId w:val="6"/>
   </w:num>
   <w:num w:numId="8">
-    <w:abstractNumId w:val="9"/>
+    <w:abstractNumId w:val="11"/>
   </w:num>
   <w:num w:numId="9">
     <w:abstractNumId w:val="0"/>
   </w:num>
   <w:num w:numId="10">
     <w:abstractNumId w:val="1"/>
+  </w:num>
+  <w:num w:numId="11">
+    <w:abstractNumId w:val="7"/>
+  </w:num>
+  <w:num w:numId="12">
+    <w:abstractNumId w:val="8"/>
   </w:num>
 </w:numbering>
 </file>
@@ -8522,7 +11681,7 @@
 </file>
 
 <file path=customXml/itemProps1.xml><?xml version="1.0" encoding="utf-8"?>
-<ds:datastoreItem xmlns:ds="http://schemas.openxmlformats.org/officeDocument/2006/customXml" ds:itemID="{8D13A7E8-076D-46DE-B5BC-5FC48DA79CBE}">
+<ds:datastoreItem xmlns:ds="http://schemas.openxmlformats.org/officeDocument/2006/customXml" ds:itemID="{BDDFF51C-4103-449A-A46B-F09F2931218B}">
   <ds:schemaRefs>
     <ds:schemaRef ds:uri="http://schemas.openxmlformats.org/officeDocument/2006/bibliography"/>
   </ds:schemaRefs>

</xml_diff>

<commit_message>
add comments, update TDD
</commit_message>
<xml_diff>
--- a/watlington-nodebucket-TDD.docx
+++ b/watlington-nodebucket-TDD.docx
@@ -5083,9 +5083,9 @@
           <w:noProof/>
         </w:rPr>
         <w:drawing>
-          <wp:inline distT="0" distB="0" distL="0" distR="0" wp14:anchorId="7657140C" wp14:editId="6D573D38">
-            <wp:extent cx="4453466" cy="2505075"/>
-            <wp:effectExtent l="0" t="0" r="4445" b="0"/>
+          <wp:inline distT="0" distB="0" distL="0" distR="0" wp14:anchorId="7657140C" wp14:editId="45DD0DFF">
+            <wp:extent cx="4372187" cy="2459355"/>
+            <wp:effectExtent l="0" t="0" r="9525" b="0"/>
             <wp:docPr id="6" name="Picture 6"/>
             <wp:cNvGraphicFramePr>
               <a:graphicFrameLocks xmlns:a="http://schemas.openxmlformats.org/drawingml/2006/main" noChangeAspect="1"/>
@@ -5115,7 +5115,7 @@
                   <pic:spPr bwMode="auto">
                     <a:xfrm>
                       <a:off x="0" y="0"/>
-                      <a:ext cx="4476584" cy="2518079"/>
+                      <a:ext cx="4407067" cy="2478975"/>
                     </a:xfrm>
                     <a:prstGeom prst="rect">
                       <a:avLst/>
@@ -5635,7 +5635,7 @@
           </mc:Choice>
           <mc:Fallback>
             <w:pict>
-              <v:shapetype w14:anchorId="69002E1E" id="_x0000_t32" coordsize="21600,21600" o:spt="32" o:oned="t" path="m,l21600,21600e" filled="f">
+              <v:shapetype w14:anchorId="6AF435AA" id="_x0000_t32" coordsize="21600,21600" o:spt="32" o:oned="t" path="m,l21600,21600e" filled="f">
                 <v:path arrowok="t" fillok="f" o:connecttype="none"/>
                 <o:lock v:ext="edit" shapetype="t"/>
               </v:shapetype>
@@ -5713,7 +5713,7 @@
           </mc:Choice>
           <mc:Fallback>
             <w:pict>
-              <v:shape w14:anchorId="7EF72680" id="Straight Arrow Connector 22" o:spid="_x0000_s1026" type="#_x0000_t32" style="position:absolute;margin-left:117pt;margin-top:3.1pt;width:261pt;height:3.6pt;flip:y;z-index:251667456;visibility:visible;mso-wrap-style:square;mso-width-percent:0;mso-height-percent:0;mso-wrap-distance-left:9pt;mso-wrap-distance-top:0;mso-wrap-distance-right:9pt;mso-wrap-distance-bottom:0;mso-position-horizontal:absolute;mso-position-horizontal-relative:text;mso-position-vertical:absolute;mso-position-vertical-relative:text;mso-width-percent:0;mso-height-percent:0;mso-width-relative:margin;mso-height-relative:margin" o:gfxdata="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" strokecolor="#5b9bd5 [3208]" strokeweight="1.5pt">
+              <v:shape w14:anchorId="425F1C9B" id="Straight Arrow Connector 22" o:spid="_x0000_s1026" type="#_x0000_t32" style="position:absolute;margin-left:117pt;margin-top:3.1pt;width:261pt;height:3.6pt;flip:y;z-index:251667456;visibility:visible;mso-wrap-style:square;mso-width-percent:0;mso-height-percent:0;mso-wrap-distance-left:9pt;mso-wrap-distance-top:0;mso-wrap-distance-right:9pt;mso-wrap-distance-bottom:0;mso-position-horizontal:absolute;mso-position-horizontal-relative:text;mso-position-vertical:absolute;mso-position-vertical-relative:text;mso-width-percent:0;mso-height-percent:0;mso-width-relative:margin;mso-height-relative:margin" o:gfxdata="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" strokecolor="#5b9bd5 [3208]" strokeweight="1.5pt">
                 <v:stroke endarrow="block" joinstyle="miter"/>
               </v:shape>
             </w:pict>
@@ -6008,7 +6008,7 @@
           </mc:Choice>
           <mc:Fallback>
             <w:pict>
-              <v:shape w14:anchorId="5D9108FD" id="Straight Arrow Connector 34" o:spid="_x0000_s1026" type="#_x0000_t32" style="position:absolute;margin-left:115.5pt;margin-top:-39.1pt;width:268.5pt;height:202.5pt;z-index:251682816;visibility:visible;mso-wrap-style:square;mso-width-percent:0;mso-height-percent:0;mso-wrap-distance-left:9pt;mso-wrap-distance-top:0;mso-wrap-distance-right:9pt;mso-wrap-distance-bottom:0;mso-position-horizontal:absolute;mso-position-horizontal-relative:text;mso-position-vertical:absolute;mso-position-vertical-relative:text;mso-width-percent:0;mso-height-percent:0;mso-width-relative:margin;mso-height-relative:margin" o:gfxdata="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" strokecolor="#5b9bd5 [3208]" strokeweight="1.5pt">
+              <v:shape w14:anchorId="13DE9163" id="Straight Arrow Connector 34" o:spid="_x0000_s1026" type="#_x0000_t32" style="position:absolute;margin-left:115.5pt;margin-top:-39.1pt;width:268.5pt;height:202.5pt;z-index:251682816;visibility:visible;mso-wrap-style:square;mso-width-percent:0;mso-height-percent:0;mso-wrap-distance-left:9pt;mso-wrap-distance-top:0;mso-wrap-distance-right:9pt;mso-wrap-distance-bottom:0;mso-position-horizontal:absolute;mso-position-horizontal-relative:text;mso-position-vertical:absolute;mso-position-vertical-relative:text;mso-width-percent:0;mso-height-percent:0;mso-width-relative:margin;mso-height-relative:margin" o:gfxdata="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" strokecolor="#5b9bd5 [3208]" strokeweight="1.5pt">
                 <v:stroke endarrow="block" joinstyle="miter"/>
               </v:shape>
             </w:pict>
@@ -7198,11 +7198,11 @@
         </w:rPr>
       </w:pPr>
       <w:bookmarkStart w:id="10" w:name="_Toc32226133"/>
-      <w:r>
-        <w:br w:type="page"/>
-      </w:r>
       <w:bookmarkStart w:id="11" w:name="_GoBack"/>
       <w:bookmarkEnd w:id="11"/>
+      <w:r>
+        <w:br w:type="page"/>
+      </w:r>
     </w:p>
     <w:p>
       <w:pPr>
@@ -8377,45 +8377,67 @@
     <w:p>
       <w:pPr>
         <w:rPr>
-          <w:i/>
-          <w:iCs/>
-          <w:color w:val="FF0000"/>
-        </w:rPr>
-      </w:pPr>
-      <w:r>
-        <w:rPr>
-          <w:i/>
-          <w:iCs/>
-          <w:color w:val="FF0000"/>
-        </w:rPr>
-        <w:t>[</w:t>
-      </w:r>
-      <w:r>
-        <w:rPr>
-          <w:i/>
-          <w:iCs/>
-          <w:color w:val="FF0000"/>
-        </w:rPr>
-        <w:t>Images of SoapUI Unit Tests</w:t>
-      </w:r>
-      <w:r>
-        <w:rPr>
-          <w:i/>
-          <w:iCs/>
-          <w:color w:val="FF0000"/>
-        </w:rPr>
-        <w:t>]</w:t>
-      </w:r>
-    </w:p>
-    <w:p>
-      <w:pPr>
-        <w:rPr>
           <w:rFonts w:cs="Times New Roman"/>
           <w:b/>
           <w:bCs/>
           <w:caps/>
         </w:rPr>
       </w:pPr>
+      <w:r>
+        <w:rPr>
+          <w:iCs/>
+          <w:noProof/>
+          <w:color w:val="FF0000"/>
+        </w:rPr>
+        <w:drawing>
+          <wp:inline distT="0" distB="0" distL="0" distR="0" wp14:anchorId="507C6870" wp14:editId="5BD503CD">
+            <wp:extent cx="5934075" cy="3962400"/>
+            <wp:effectExtent l="0" t="0" r="9525" b="0"/>
+            <wp:docPr id="40" name="Picture 40"/>
+            <wp:cNvGraphicFramePr>
+              <a:graphicFrameLocks xmlns:a="http://schemas.openxmlformats.org/drawingml/2006/main" noChangeAspect="1"/>
+            </wp:cNvGraphicFramePr>
+            <a:graphic xmlns:a="http://schemas.openxmlformats.org/drawingml/2006/main">
+              <a:graphicData uri="http://schemas.openxmlformats.org/drawingml/2006/picture">
+                <pic:pic xmlns:pic="http://schemas.openxmlformats.org/drawingml/2006/picture">
+                  <pic:nvPicPr>
+                    <pic:cNvPr id="0" name="Picture 3"/>
+                    <pic:cNvPicPr>
+                      <a:picLocks noChangeAspect="1" noChangeArrowheads="1"/>
+                    </pic:cNvPicPr>
+                  </pic:nvPicPr>
+                  <pic:blipFill>
+                    <a:blip r:embed="rId18">
+                      <a:extLst>
+                        <a:ext uri="{28A0092B-C50C-407E-A947-70E740481C1C}">
+                          <a14:useLocalDpi xmlns:a14="http://schemas.microsoft.com/office/drawing/2010/main" val="0"/>
+                        </a:ext>
+                      </a:extLst>
+                    </a:blip>
+                    <a:srcRect/>
+                    <a:stretch>
+                      <a:fillRect/>
+                    </a:stretch>
+                  </pic:blipFill>
+                  <pic:spPr bwMode="auto">
+                    <a:xfrm>
+                      <a:off x="0" y="0"/>
+                      <a:ext cx="5934075" cy="3962400"/>
+                    </a:xfrm>
+                    <a:prstGeom prst="rect">
+                      <a:avLst/>
+                    </a:prstGeom>
+                    <a:noFill/>
+                    <a:ln>
+                      <a:noFill/>
+                    </a:ln>
+                  </pic:spPr>
+                </pic:pic>
+              </a:graphicData>
+            </a:graphic>
+          </wp:inline>
+        </w:drawing>
+      </w:r>
     </w:p>
     <w:p>
       <w:pPr>
@@ -8503,6 +8525,7 @@
       </w:pPr>
       <w:bookmarkStart w:id="15" w:name="_Toc32226137"/>
       <w:r>
+        <w:lastRenderedPageBreak/>
         <w:t>SECTION 4: REFERENCES</w:t>
       </w:r>
       <w:bookmarkEnd w:id="15"/>
@@ -8527,8 +8550,8 @@
     </w:p>
     <w:p/>
     <w:sectPr>
-      <w:headerReference w:type="default" r:id="rId18"/>
-      <w:footerReference w:type="default" r:id="rId19"/>
+      <w:headerReference w:type="default" r:id="rId19"/>
+      <w:footerReference w:type="default" r:id="rId20"/>
       <w:pgSz w:w="12240" w:h="15840"/>
       <w:pgMar w:top="1440" w:right="1440" w:bottom="1440" w:left="1440" w:header="720" w:footer="720" w:gutter="0"/>
       <w:cols w:space="720"/>
@@ -11681,7 +11704,7 @@
 </file>
 
 <file path=customXml/itemProps1.xml><?xml version="1.0" encoding="utf-8"?>
-<ds:datastoreItem xmlns:ds="http://schemas.openxmlformats.org/officeDocument/2006/customXml" ds:itemID="{BDDFF51C-4103-449A-A46B-F09F2931218B}">
+<ds:datastoreItem xmlns:ds="http://schemas.openxmlformats.org/officeDocument/2006/customXml" ds:itemID="{0407949A-9148-4C1B-AEE8-ACEC114C5A8D}">
   <ds:schemaRefs>
     <ds:schemaRef ds:uri="http://schemas.openxmlformats.org/officeDocument/2006/bibliography"/>
   </ds:schemaRefs>

</xml_diff>